<commit_message>
regenerated capstone project pdf
</commit_message>
<xml_diff>
--- a/report.docx
+++ b/report.docx
@@ -4,6 +4,7 @@
   <w:body>
     <w:p>
       <w:pPr>
+        <w:spacing w:line="360" w:lineRule="auto"/>
         <w:rPr>
           <w:rFonts w:ascii="Times New Roman" w:hAnsi="Times New Roman" w:cs="Times New Roman"/>
           <w:sz w:val="28"/>
@@ -31,6 +32,7 @@
     </w:p>
     <w:p>
       <w:pPr>
+        <w:spacing w:line="360" w:lineRule="auto"/>
         <w:rPr>
           <w:rFonts w:ascii="Times New Roman" w:hAnsi="Times New Roman" w:cs="Times New Roman"/>
         </w:rPr>
@@ -44,6 +46,7 @@
     </w:p>
     <w:p>
       <w:pPr>
+        <w:spacing w:line="360" w:lineRule="auto"/>
         <w:rPr>
           <w:rFonts w:ascii="Times New Roman" w:hAnsi="Times New Roman" w:cs="Times New Roman"/>
         </w:rPr>
@@ -53,6 +56,81 @@
           <w:rFonts w:ascii="Times New Roman" w:hAnsi="Times New Roman" w:cs="Times New Roman"/>
         </w:rPr>
         <w:t>1/6</w:t>
+      </w:r>
+      <w:r>
+        <w:rPr>
+          <w:rFonts w:ascii="Times New Roman" w:hAnsi="Times New Roman" w:cs="Times New Roman"/>
+        </w:rPr>
+        <w:t>/17</w:t>
+      </w:r>
+    </w:p>
+    <w:p>
+      <w:pPr>
+        <w:spacing w:line="360" w:lineRule="auto"/>
+        <w:rPr>
+          <w:rFonts w:ascii="Times New Roman" w:hAnsi="Times New Roman" w:cs="Times New Roman"/>
+        </w:rPr>
+      </w:pPr>
+    </w:p>
+    <w:p>
+      <w:pPr>
+        <w:spacing w:line="360" w:lineRule="auto"/>
+        <w:rPr>
+          <w:rFonts w:ascii="Times New Roman" w:hAnsi="Times New Roman" w:cs="Times New Roman"/>
+          <w:b/>
+          <w:sz w:val="28"/>
+          <w:szCs w:val="28"/>
+        </w:rPr>
+      </w:pPr>
+      <w:r>
+        <w:rPr>
+          <w:rFonts w:ascii="Times New Roman" w:hAnsi="Times New Roman" w:cs="Times New Roman"/>
+          <w:b/>
+          <w:sz w:val="28"/>
+          <w:szCs w:val="28"/>
+        </w:rPr>
+        <w:t>I. Definition</w:t>
+      </w:r>
+    </w:p>
+    <w:p>
+      <w:pPr>
+        <w:spacing w:line="360" w:lineRule="auto"/>
+        <w:rPr>
+          <w:rFonts w:ascii="Times New Roman" w:hAnsi="Times New Roman" w:cs="Times New Roman"/>
+          <w:b/>
+          <w:sz w:val="28"/>
+          <w:szCs w:val="28"/>
+        </w:rPr>
+      </w:pPr>
+    </w:p>
+    <w:p>
+      <w:pPr>
+        <w:spacing w:line="360" w:lineRule="auto"/>
+        <w:rPr>
+          <w:rFonts w:ascii="Times New Roman" w:hAnsi="Times New Roman" w:cs="Times New Roman"/>
+          <w:b/>
+        </w:rPr>
+      </w:pPr>
+      <w:r>
+        <w:rPr>
+          <w:rFonts w:ascii="Times New Roman" w:hAnsi="Times New Roman" w:cs="Times New Roman"/>
+          <w:b/>
+        </w:rPr>
+        <w:t>Project Overview</w:t>
+      </w:r>
+    </w:p>
+    <w:p>
+      <w:pPr>
+        <w:spacing w:line="360" w:lineRule="auto"/>
+        <w:rPr>
+          <w:rFonts w:ascii="Times New Roman" w:hAnsi="Times New Roman" w:cs="Times New Roman"/>
+        </w:rPr>
+      </w:pPr>
+      <w:r>
+        <w:rPr>
+          <w:rFonts w:ascii="Times New Roman" w:hAnsi="Times New Roman" w:cs="Times New Roman"/>
+        </w:rPr>
+        <w:t xml:space="preserve">As the world continues to move forward in an age of ever advancing technology, calls to action maintaining a free-flowing internet </w:t>
       </w:r>
       <w:bookmarkStart w:id="0" w:name="_GoBack"/>
       <w:bookmarkEnd w:id="0"/>
@@ -60,82 +138,20 @@
         <w:rPr>
           <w:rFonts w:ascii="Times New Roman" w:hAnsi="Times New Roman" w:cs="Times New Roman"/>
         </w:rPr>
-        <w:t>/17</w:t>
-      </w:r>
-    </w:p>
-    <w:p>
-      <w:pPr>
-        <w:rPr>
-          <w:rFonts w:ascii="Times New Roman" w:hAnsi="Times New Roman" w:cs="Times New Roman"/>
-        </w:rPr>
-      </w:pPr>
-    </w:p>
-    <w:p>
-      <w:pPr>
-        <w:rPr>
-          <w:rFonts w:ascii="Times New Roman" w:hAnsi="Times New Roman" w:cs="Times New Roman"/>
-          <w:b/>
-          <w:sz w:val="28"/>
-          <w:szCs w:val="28"/>
-        </w:rPr>
-      </w:pPr>
-      <w:r>
-        <w:rPr>
-          <w:rFonts w:ascii="Times New Roman" w:hAnsi="Times New Roman" w:cs="Times New Roman"/>
-          <w:b/>
-          <w:sz w:val="28"/>
-          <w:szCs w:val="28"/>
-        </w:rPr>
-        <w:t>I. Definition</w:t>
-      </w:r>
-    </w:p>
-    <w:p>
-      <w:pPr>
-        <w:rPr>
-          <w:rFonts w:ascii="Times New Roman" w:hAnsi="Times New Roman" w:cs="Times New Roman"/>
-          <w:b/>
-          <w:sz w:val="28"/>
-          <w:szCs w:val="28"/>
-        </w:rPr>
-      </w:pPr>
-    </w:p>
-    <w:p>
-      <w:pPr>
-        <w:rPr>
-          <w:rFonts w:ascii="Times New Roman" w:hAnsi="Times New Roman" w:cs="Times New Roman"/>
-          <w:b/>
-        </w:rPr>
-      </w:pPr>
-      <w:r>
-        <w:rPr>
-          <w:rFonts w:ascii="Times New Roman" w:hAnsi="Times New Roman" w:cs="Times New Roman"/>
-          <w:b/>
-        </w:rPr>
-        <w:t>Project Overview</w:t>
-      </w:r>
-    </w:p>
-    <w:p>
-      <w:pPr>
-        <w:rPr>
-          <w:rFonts w:ascii="Times New Roman" w:hAnsi="Times New Roman" w:cs="Times New Roman"/>
-        </w:rPr>
-      </w:pPr>
-      <w:r>
-        <w:rPr>
-          <w:rFonts w:ascii="Times New Roman" w:hAnsi="Times New Roman" w:cs="Times New Roman"/>
-        </w:rPr>
-        <w:t xml:space="preserve">As the world continues to move forward in an age of ever advancing technology, calls to action maintaining a free-flowing internet have become increasingly challenging with the presence of spam messages. Many email service providers have rigorously worked on updating spam filters that correctly identify spam messages. However, the same has not been nearly as true for text messages even as text messages have become more and more widespread. While SMS spam certainly inherits features from email spam, it is still challenging because text messages are inherently shorter than their counterpart. </w:t>
-      </w:r>
-    </w:p>
-    <w:p>
-      <w:pPr>
-        <w:rPr>
-          <w:rFonts w:ascii="Times New Roman" w:hAnsi="Times New Roman" w:cs="Times New Roman"/>
-        </w:rPr>
-      </w:pPr>
-    </w:p>
-    <w:p>
-      <w:pPr>
+        <w:t xml:space="preserve">have become increasingly challenging with the presence of spam messages. Many email service providers have rigorously worked on updating spam filters that correctly identify spam messages. However, the same has not been nearly as true for text messages even as text messages have become more and more widespread. While SMS spam certainly inherits features from email spam, it is still challenging because text messages are inherently shorter than their counterpart. </w:t>
+      </w:r>
+    </w:p>
+    <w:p>
+      <w:pPr>
+        <w:spacing w:line="360" w:lineRule="auto"/>
+        <w:rPr>
+          <w:rFonts w:ascii="Times New Roman" w:hAnsi="Times New Roman" w:cs="Times New Roman"/>
+        </w:rPr>
+      </w:pPr>
+    </w:p>
+    <w:p>
+      <w:pPr>
+        <w:spacing w:line="360" w:lineRule="auto"/>
         <w:rPr>
           <w:rFonts w:ascii="Times New Roman" w:hAnsi="Times New Roman" w:cs="Times New Roman"/>
         </w:rPr>
@@ -149,13 +165,15 @@
     </w:p>
     <w:p>
       <w:pPr>
-        <w:rPr>
-          <w:rFonts w:ascii="Times New Roman" w:hAnsi="Times New Roman" w:cs="Times New Roman"/>
-        </w:rPr>
-      </w:pPr>
-    </w:p>
-    <w:p>
-      <w:pPr>
+        <w:spacing w:line="360" w:lineRule="auto"/>
+        <w:rPr>
+          <w:rFonts w:ascii="Times New Roman" w:hAnsi="Times New Roman" w:cs="Times New Roman"/>
+        </w:rPr>
+      </w:pPr>
+    </w:p>
+    <w:p>
+      <w:pPr>
+        <w:spacing w:line="360" w:lineRule="auto"/>
         <w:rPr>
           <w:rFonts w:ascii="Times New Roman" w:hAnsi="Times New Roman" w:cs="Times New Roman"/>
         </w:rPr>
@@ -170,6 +188,7 @@
     </w:p>
     <w:p>
       <w:pPr>
+        <w:spacing w:line="360" w:lineRule="auto"/>
         <w:rPr>
           <w:rFonts w:ascii="Times New Roman" w:hAnsi="Times New Roman" w:cs="Times New Roman"/>
         </w:rPr>
@@ -225,13 +244,15 @@
     </w:p>
     <w:p>
       <w:pPr>
-        <w:rPr>
-          <w:rFonts w:ascii="Times New Roman" w:hAnsi="Times New Roman" w:cs="Times New Roman"/>
-        </w:rPr>
-      </w:pPr>
-    </w:p>
-    <w:p>
-      <w:pPr>
+        <w:spacing w:line="360" w:lineRule="auto"/>
+        <w:rPr>
+          <w:rFonts w:ascii="Times New Roman" w:hAnsi="Times New Roman" w:cs="Times New Roman"/>
+        </w:rPr>
+      </w:pPr>
+    </w:p>
+    <w:p>
+      <w:pPr>
+        <w:spacing w:line="360" w:lineRule="auto"/>
         <w:rPr>
           <w:rFonts w:ascii="Times New Roman" w:hAnsi="Times New Roman" w:cs="Times New Roman"/>
           <w:b/>
@@ -247,6 +268,7 @@
     </w:p>
     <w:p>
       <w:pPr>
+        <w:spacing w:line="360" w:lineRule="auto"/>
         <w:rPr>
           <w:rFonts w:ascii="Times New Roman" w:hAnsi="Times New Roman" w:cs="Times New Roman"/>
         </w:rPr>
@@ -272,6 +294,7 @@
     </w:p>
     <w:p>
       <w:pPr>
+        <w:spacing w:line="360" w:lineRule="auto"/>
         <w:rPr>
           <w:rFonts w:ascii="Times New Roman" w:eastAsiaTheme="minorEastAsia" w:hAnsi="Times New Roman" w:cs="Times New Roman"/>
           <w:i/>
@@ -283,6 +306,7 @@
             <w:rPr>
               <w:rFonts w:ascii="Cambria Math" w:hAnsi="Cambria Math" w:cs="Times New Roman"/>
             </w:rPr>
+            <w:lastRenderedPageBreak/>
             <m:t xml:space="preserve">accuracy= </m:t>
           </m:r>
           <m:f>
@@ -316,6 +340,7 @@
     </w:p>
     <w:p>
       <w:pPr>
+        <w:spacing w:line="360" w:lineRule="auto"/>
         <w:rPr>
           <w:rFonts w:ascii="Times New Roman" w:eastAsiaTheme="minorEastAsia" w:hAnsi="Times New Roman" w:cs="Times New Roman"/>
         </w:rPr>
@@ -341,13 +366,15 @@
     </w:p>
     <w:p>
       <w:pPr>
-        <w:rPr>
-          <w:rFonts w:ascii="Times New Roman" w:hAnsi="Times New Roman" w:cs="Times New Roman"/>
-        </w:rPr>
-      </w:pPr>
-    </w:p>
-    <w:p>
-      <w:pPr>
+        <w:spacing w:line="360" w:lineRule="auto"/>
+        <w:rPr>
+          <w:rFonts w:ascii="Times New Roman" w:hAnsi="Times New Roman" w:cs="Times New Roman"/>
+        </w:rPr>
+      </w:pPr>
+    </w:p>
+    <w:p>
+      <w:pPr>
+        <w:spacing w:line="360" w:lineRule="auto"/>
         <w:rPr>
           <w:rFonts w:ascii="Times New Roman" w:hAnsi="Times New Roman" w:cs="Times New Roman"/>
           <w:b/>
@@ -367,6 +394,7 @@
     </w:p>
     <w:p>
       <w:pPr>
+        <w:spacing w:line="360" w:lineRule="auto"/>
         <w:rPr>
           <w:rFonts w:ascii="Times New Roman" w:hAnsi="Times New Roman" w:cs="Times New Roman"/>
           <w:b/>
@@ -381,7 +409,6 @@
           <w:sz w:val="28"/>
           <w:szCs w:val="28"/>
         </w:rPr>
-        <w:lastRenderedPageBreak/>
         <w:t>I</w:t>
       </w:r>
       <w:r>
@@ -396,6 +423,7 @@
     </w:p>
     <w:p>
       <w:pPr>
+        <w:spacing w:line="360" w:lineRule="auto"/>
         <w:rPr>
           <w:rFonts w:ascii="Times New Roman" w:hAnsi="Times New Roman" w:cs="Times New Roman"/>
           <w:b/>
@@ -406,6 +434,7 @@
     </w:p>
     <w:p>
       <w:pPr>
+        <w:spacing w:line="360" w:lineRule="auto"/>
         <w:rPr>
           <w:rFonts w:ascii="Times New Roman" w:hAnsi="Times New Roman" w:cs="Times New Roman"/>
         </w:rPr>
@@ -420,6 +449,7 @@
     </w:p>
     <w:p>
       <w:pPr>
+        <w:spacing w:line="360" w:lineRule="auto"/>
         <w:rPr>
           <w:rFonts w:ascii="Times New Roman" w:hAnsi="Times New Roman" w:cs="Times New Roman"/>
         </w:rPr>
@@ -456,7 +486,21 @@
         <w:rPr>
           <w:rFonts w:ascii="Times New Roman" w:hAnsi="Times New Roman" w:cs="Times New Roman"/>
         </w:rPr>
-        <w:t>. The dataset has been made publicly available on Kaggle. It contains a total of 5,572 messages that are tagged as ham (legitimate) or spam. The dataset itself is split between two columns</w:t>
+        <w:t xml:space="preserve">. The dataset has been made publicly available on </w:t>
+      </w:r>
+      <w:proofErr w:type="spellStart"/>
+      <w:r>
+        <w:rPr>
+          <w:rFonts w:ascii="Times New Roman" w:hAnsi="Times New Roman" w:cs="Times New Roman"/>
+        </w:rPr>
+        <w:t>Kaggle</w:t>
+      </w:r>
+      <w:proofErr w:type="spellEnd"/>
+      <w:r>
+        <w:rPr>
+          <w:rFonts w:ascii="Times New Roman" w:hAnsi="Times New Roman" w:cs="Times New Roman"/>
+        </w:rPr>
+        <w:t>. It contains a total of 5,572 messages that are tagged as ham (legitimate) or spam. The dataset itself is split between two columns</w:t>
       </w:r>
       <w:r>
         <w:rPr>
@@ -493,13 +537,15 @@
     </w:p>
     <w:p>
       <w:pPr>
-        <w:rPr>
-          <w:rFonts w:ascii="Times New Roman" w:hAnsi="Times New Roman" w:cs="Times New Roman"/>
-        </w:rPr>
-      </w:pPr>
-    </w:p>
-    <w:p>
-      <w:pPr>
+        <w:spacing w:line="360" w:lineRule="auto"/>
+        <w:rPr>
+          <w:rFonts w:ascii="Times New Roman" w:hAnsi="Times New Roman" w:cs="Times New Roman"/>
+        </w:rPr>
+      </w:pPr>
+    </w:p>
+    <w:p>
+      <w:pPr>
+        <w:spacing w:line="360" w:lineRule="auto"/>
         <w:rPr>
           <w:rFonts w:ascii="Times New Roman" w:hAnsi="Times New Roman" w:cs="Times New Roman"/>
         </w:rPr>
@@ -555,6 +601,7 @@
     </w:p>
     <w:p>
       <w:pPr>
+        <w:spacing w:line="360" w:lineRule="auto"/>
         <w:jc w:val="center"/>
         <w:rPr>
           <w:rFonts w:ascii="Times New Roman" w:hAnsi="Times New Roman" w:cs="Times New Roman"/>
@@ -582,6 +629,7 @@
     </w:p>
     <w:p>
       <w:pPr>
+        <w:spacing w:line="360" w:lineRule="auto"/>
         <w:jc w:val="center"/>
         <w:rPr>
           <w:rFonts w:ascii="Times New Roman" w:hAnsi="Times New Roman" w:cs="Times New Roman"/>
@@ -590,6 +638,7 @@
     </w:p>
     <w:p>
       <w:pPr>
+        <w:spacing w:line="360" w:lineRule="auto"/>
         <w:rPr>
           <w:rFonts w:ascii="Times New Roman" w:hAnsi="Times New Roman" w:cs="Times New Roman"/>
         </w:rPr>
@@ -603,6 +652,7 @@
     </w:p>
     <w:p>
       <w:pPr>
+        <w:spacing w:line="360" w:lineRule="auto"/>
         <w:rPr>
           <w:rFonts w:ascii="Times New Roman" w:hAnsi="Times New Roman" w:cs="Times New Roman"/>
           <w:i/>
@@ -612,6 +662,7 @@
     </w:p>
     <w:p>
       <w:pPr>
+        <w:spacing w:line="360" w:lineRule="auto"/>
         <w:rPr>
           <w:rFonts w:ascii="Times New Roman" w:hAnsi="Times New Roman" w:cs="Times New Roman"/>
           <w:b/>
@@ -627,6 +678,7 @@
     </w:p>
     <w:p>
       <w:pPr>
+        <w:spacing w:line="360" w:lineRule="auto"/>
         <w:rPr>
           <w:rFonts w:ascii="Times New Roman" w:hAnsi="Times New Roman" w:cs="Times New Roman"/>
         </w:rPr>
@@ -641,6 +693,7 @@
     </w:p>
     <w:p>
       <w:pPr>
+        <w:spacing w:line="360" w:lineRule="auto"/>
         <w:rPr>
           <w:rFonts w:ascii="Times New Roman" w:hAnsi="Times New Roman" w:cs="Times New Roman"/>
         </w:rPr>
@@ -690,13 +743,15 @@
     </w:p>
     <w:p>
       <w:pPr>
-        <w:rPr>
-          <w:rFonts w:ascii="Times New Roman" w:hAnsi="Times New Roman" w:cs="Times New Roman"/>
-        </w:rPr>
-      </w:pPr>
-    </w:p>
-    <w:p>
-      <w:pPr>
+        <w:spacing w:line="360" w:lineRule="auto"/>
+        <w:rPr>
+          <w:rFonts w:ascii="Times New Roman" w:hAnsi="Times New Roman" w:cs="Times New Roman"/>
+        </w:rPr>
+      </w:pPr>
+    </w:p>
+    <w:p>
+      <w:pPr>
+        <w:spacing w:line="360" w:lineRule="auto"/>
         <w:jc w:val="center"/>
         <w:rPr>
           <w:rFonts w:ascii="Times New Roman" w:hAnsi="Times New Roman" w:cs="Times New Roman"/>
@@ -753,6 +808,7 @@
     </w:p>
     <w:p>
       <w:pPr>
+        <w:spacing w:line="360" w:lineRule="auto"/>
         <w:jc w:val="center"/>
         <w:rPr>
           <w:rFonts w:ascii="Times New Roman" w:hAnsi="Times New Roman" w:cs="Times New Roman"/>
@@ -776,24 +832,36 @@
         </w:rPr>
         <w:t xml:space="preserve">. </w:t>
       </w:r>
+      <w:proofErr w:type="spellStart"/>
       <w:r>
         <w:rPr>
           <w:rFonts w:ascii="Times New Roman" w:hAnsi="Times New Roman" w:cs="Times New Roman"/>
           <w:sz w:val="20"/>
           <w:szCs w:val="20"/>
         </w:rPr>
-        <w:t>WordCloud Generated from Spam Messages</w:t>
-      </w:r>
-    </w:p>
-    <w:p>
-      <w:pPr>
-        <w:rPr>
-          <w:rFonts w:ascii="Times New Roman" w:hAnsi="Times New Roman" w:cs="Times New Roman"/>
-        </w:rPr>
-      </w:pPr>
-    </w:p>
-    <w:p>
-      <w:pPr>
+        <w:t>WordCloud</w:t>
+      </w:r>
+      <w:proofErr w:type="spellEnd"/>
+      <w:r>
+        <w:rPr>
+          <w:rFonts w:ascii="Times New Roman" w:hAnsi="Times New Roman" w:cs="Times New Roman"/>
+          <w:sz w:val="20"/>
+          <w:szCs w:val="20"/>
+        </w:rPr>
+        <w:t xml:space="preserve"> Generated from Spam Messages</w:t>
+      </w:r>
+    </w:p>
+    <w:p>
+      <w:pPr>
+        <w:spacing w:line="360" w:lineRule="auto"/>
+        <w:rPr>
+          <w:rFonts w:ascii="Times New Roman" w:hAnsi="Times New Roman" w:cs="Times New Roman"/>
+        </w:rPr>
+      </w:pPr>
+    </w:p>
+    <w:p>
+      <w:pPr>
+        <w:spacing w:line="360" w:lineRule="auto"/>
         <w:jc w:val="center"/>
         <w:rPr>
           <w:rFonts w:ascii="Times New Roman" w:hAnsi="Times New Roman" w:cs="Times New Roman"/>
@@ -850,6 +918,7 @@
     </w:p>
     <w:p>
       <w:pPr>
+        <w:spacing w:line="360" w:lineRule="auto"/>
         <w:jc w:val="center"/>
         <w:rPr>
           <w:rFonts w:ascii="Times New Roman" w:hAnsi="Times New Roman" w:cs="Times New Roman"/>
@@ -875,25 +944,36 @@
         </w:rPr>
         <w:t xml:space="preserve">. </w:t>
       </w:r>
+      <w:proofErr w:type="spellStart"/>
       <w:r>
         <w:rPr>
           <w:rFonts w:ascii="Times New Roman" w:hAnsi="Times New Roman" w:cs="Times New Roman"/>
           <w:sz w:val="20"/>
           <w:szCs w:val="20"/>
         </w:rPr>
-        <w:t>WordCloud Generated from Ham</w:t>
-      </w:r>
+        <w:t>WordCloud</w:t>
+      </w:r>
+      <w:proofErr w:type="spellEnd"/>
       <w:r>
         <w:rPr>
           <w:rFonts w:ascii="Times New Roman" w:hAnsi="Times New Roman" w:cs="Times New Roman"/>
           <w:sz w:val="20"/>
           <w:szCs w:val="20"/>
         </w:rPr>
+        <w:t xml:space="preserve"> Generated from Ham</w:t>
+      </w:r>
+      <w:r>
+        <w:rPr>
+          <w:rFonts w:ascii="Times New Roman" w:hAnsi="Times New Roman" w:cs="Times New Roman"/>
+          <w:sz w:val="20"/>
+          <w:szCs w:val="20"/>
+        </w:rPr>
         <w:t xml:space="preserve"> Messages</w:t>
       </w:r>
     </w:p>
     <w:p>
       <w:pPr>
+        <w:spacing w:line="360" w:lineRule="auto"/>
         <w:rPr>
           <w:rFonts w:ascii="Times New Roman" w:hAnsi="Times New Roman" w:cs="Times New Roman"/>
         </w:rPr>
@@ -925,13 +1005,15 @@
     </w:p>
     <w:p>
       <w:pPr>
-        <w:rPr>
-          <w:rFonts w:ascii="Times New Roman" w:hAnsi="Times New Roman" w:cs="Times New Roman"/>
-        </w:rPr>
-      </w:pPr>
-    </w:p>
-    <w:p>
-      <w:pPr>
+        <w:spacing w:line="360" w:lineRule="auto"/>
+        <w:rPr>
+          <w:rFonts w:ascii="Times New Roman" w:hAnsi="Times New Roman" w:cs="Times New Roman"/>
+        </w:rPr>
+      </w:pPr>
+    </w:p>
+    <w:p>
+      <w:pPr>
+        <w:spacing w:line="360" w:lineRule="auto"/>
         <w:rPr>
           <w:rFonts w:ascii="Times New Roman" w:hAnsi="Times New Roman" w:cs="Times New Roman"/>
         </w:rPr>
@@ -946,6 +1028,7 @@
     </w:p>
     <w:p>
       <w:pPr>
+        <w:spacing w:line="360" w:lineRule="auto"/>
         <w:rPr>
           <w:rFonts w:ascii="Times New Roman" w:hAnsi="Times New Roman" w:cs="Times New Roman"/>
         </w:rPr>
@@ -970,6 +1053,7 @@
           <w:ilvl w:val="0"/>
           <w:numId w:val="2"/>
         </w:numPr>
+        <w:spacing w:line="360" w:lineRule="auto"/>
         <w:rPr>
           <w:rFonts w:ascii="Times New Roman" w:hAnsi="Times New Roman" w:cs="Times New Roman"/>
         </w:rPr>
@@ -988,6 +1072,7 @@
           <w:ilvl w:val="0"/>
           <w:numId w:val="2"/>
         </w:numPr>
+        <w:spacing w:line="360" w:lineRule="auto"/>
         <w:rPr>
           <w:rFonts w:ascii="Times New Roman" w:hAnsi="Times New Roman" w:cs="Times New Roman"/>
         </w:rPr>
@@ -1006,6 +1091,7 @@
           <w:ilvl w:val="0"/>
           <w:numId w:val="2"/>
         </w:numPr>
+        <w:spacing w:line="360" w:lineRule="auto"/>
         <w:rPr>
           <w:rFonts w:ascii="Times New Roman" w:hAnsi="Times New Roman" w:cs="Times New Roman"/>
         </w:rPr>
@@ -1024,6 +1110,7 @@
           <w:ilvl w:val="0"/>
           <w:numId w:val="2"/>
         </w:numPr>
+        <w:spacing w:line="360" w:lineRule="auto"/>
         <w:rPr>
           <w:rFonts w:ascii="Times New Roman" w:hAnsi="Times New Roman" w:cs="Times New Roman"/>
         </w:rPr>
@@ -1042,6 +1129,7 @@
           <w:ilvl w:val="0"/>
           <w:numId w:val="2"/>
         </w:numPr>
+        <w:spacing w:line="360" w:lineRule="auto"/>
         <w:rPr>
           <w:rFonts w:ascii="Times New Roman" w:hAnsi="Times New Roman" w:cs="Times New Roman"/>
         </w:rPr>
@@ -1067,33 +1155,107 @@
     </w:p>
     <w:p>
       <w:pPr>
-        <w:rPr>
-          <w:rFonts w:ascii="Times New Roman" w:hAnsi="Times New Roman" w:cs="Times New Roman"/>
-        </w:rPr>
-      </w:pPr>
-    </w:p>
-    <w:p>
-      <w:pPr>
-        <w:rPr>
-          <w:rFonts w:ascii="Times New Roman" w:hAnsi="Times New Roman" w:cs="Times New Roman"/>
-        </w:rPr>
-      </w:pPr>
-      <w:r>
-        <w:rPr>
-          <w:rFonts w:ascii="Times New Roman" w:hAnsi="Times New Roman" w:cs="Times New Roman"/>
-        </w:rPr>
-        <w:t>The first model was one included as a kernel to the dataset on Kaggle, and this CNN achieved an accuracy of 99.8%. This model used three layers, a binary cross entropy loss function, the Adam optimizer, and “relu” activation functions for the first two layers and a sigmoid activation function applied to the last layer. While 99.8% is a high accuracy already, I added an additional layer as seen in the notebook, adding in the “tanh” activation function. Additionally, I used the Adagrad optimizer. Indeed the results of running both of these models on a total of 10 epochs with batch sizes of 32 inputs and a validation split of 0.2, we see that the modified model reaches an accuracy of 96.72% on the first epoch whereas the former model reaches an accuracy of 95.04% on the first epoch.</w:t>
-      </w:r>
-    </w:p>
-    <w:p>
-      <w:pPr>
-        <w:rPr>
-          <w:rFonts w:ascii="Times New Roman" w:hAnsi="Times New Roman" w:cs="Times New Roman"/>
-        </w:rPr>
-      </w:pPr>
-    </w:p>
-    <w:p>
-      <w:pPr>
+        <w:spacing w:line="360" w:lineRule="auto"/>
+        <w:rPr>
+          <w:rFonts w:ascii="Times New Roman" w:hAnsi="Times New Roman" w:cs="Times New Roman"/>
+        </w:rPr>
+      </w:pPr>
+    </w:p>
+    <w:p>
+      <w:pPr>
+        <w:spacing w:line="360" w:lineRule="auto"/>
+        <w:rPr>
+          <w:rFonts w:ascii="Times New Roman" w:hAnsi="Times New Roman" w:cs="Times New Roman"/>
+        </w:rPr>
+      </w:pPr>
+      <w:r>
+        <w:rPr>
+          <w:rFonts w:ascii="Times New Roman" w:hAnsi="Times New Roman" w:cs="Times New Roman"/>
+        </w:rPr>
+        <w:t xml:space="preserve">The first model was one included as a kernel to the dataset on </w:t>
+      </w:r>
+      <w:proofErr w:type="spellStart"/>
+      <w:r>
+        <w:rPr>
+          <w:rFonts w:ascii="Times New Roman" w:hAnsi="Times New Roman" w:cs="Times New Roman"/>
+        </w:rPr>
+        <w:t>Kaggle</w:t>
+      </w:r>
+      <w:proofErr w:type="spellEnd"/>
+      <w:r>
+        <w:rPr>
+          <w:rFonts w:ascii="Times New Roman" w:hAnsi="Times New Roman" w:cs="Times New Roman"/>
+        </w:rPr>
+        <w:t>, and this CNN achieved an accuracy of 99.8%. This model used three layers, a binary cross entropy loss function, the Adam optimizer, and “</w:t>
+      </w:r>
+      <w:proofErr w:type="spellStart"/>
+      <w:r>
+        <w:rPr>
+          <w:rFonts w:ascii="Times New Roman" w:hAnsi="Times New Roman" w:cs="Times New Roman"/>
+        </w:rPr>
+        <w:t>relu</w:t>
+      </w:r>
+      <w:proofErr w:type="spellEnd"/>
+      <w:r>
+        <w:rPr>
+          <w:rFonts w:ascii="Times New Roman" w:hAnsi="Times New Roman" w:cs="Times New Roman"/>
+        </w:rPr>
+        <w:t>” activation functions for the first two layers and a sigmoid activation function applied to the last layer. While 99.8% is a high accuracy already, I added an additional layer as seen in the notebook, adding in the “</w:t>
+      </w:r>
+      <w:proofErr w:type="spellStart"/>
+      <w:r>
+        <w:rPr>
+          <w:rFonts w:ascii="Times New Roman" w:hAnsi="Times New Roman" w:cs="Times New Roman"/>
+        </w:rPr>
+        <w:t>tanh</w:t>
+      </w:r>
+      <w:proofErr w:type="spellEnd"/>
+      <w:r>
+        <w:rPr>
+          <w:rFonts w:ascii="Times New Roman" w:hAnsi="Times New Roman" w:cs="Times New Roman"/>
+        </w:rPr>
+        <w:t xml:space="preserve">” activation function. Additionally, I used the </w:t>
+      </w:r>
+      <w:proofErr w:type="spellStart"/>
+      <w:r>
+        <w:rPr>
+          <w:rFonts w:ascii="Times New Roman" w:hAnsi="Times New Roman" w:cs="Times New Roman"/>
+        </w:rPr>
+        <w:t>Adagrad</w:t>
+      </w:r>
+      <w:proofErr w:type="spellEnd"/>
+      <w:r>
+        <w:rPr>
+          <w:rFonts w:ascii="Times New Roman" w:hAnsi="Times New Roman" w:cs="Times New Roman"/>
+        </w:rPr>
+        <w:t xml:space="preserve"> optimizer. </w:t>
+      </w:r>
+      <w:proofErr w:type="gramStart"/>
+      <w:r>
+        <w:rPr>
+          <w:rFonts w:ascii="Times New Roman" w:hAnsi="Times New Roman" w:cs="Times New Roman"/>
+        </w:rPr>
+        <w:t>Indeed</w:t>
+      </w:r>
+      <w:proofErr w:type="gramEnd"/>
+      <w:r>
+        <w:rPr>
+          <w:rFonts w:ascii="Times New Roman" w:hAnsi="Times New Roman" w:cs="Times New Roman"/>
+        </w:rPr>
+        <w:t xml:space="preserve"> the results of running both of these models on a total of 10 epochs with batch sizes of 32 inputs and a validation split of 0.2, we see that the modified model reaches an accuracy of 96.72% on the first epoch whereas the former model reaches an accuracy of 95.04% on the first epoch.</w:t>
+      </w:r>
+    </w:p>
+    <w:p>
+      <w:pPr>
+        <w:spacing w:line="360" w:lineRule="auto"/>
+        <w:rPr>
+          <w:rFonts w:ascii="Times New Roman" w:hAnsi="Times New Roman" w:cs="Times New Roman"/>
+        </w:rPr>
+      </w:pPr>
+    </w:p>
+    <w:p>
+      <w:pPr>
+        <w:spacing w:line="360" w:lineRule="auto"/>
         <w:rPr>
           <w:rFonts w:ascii="Times New Roman" w:hAnsi="Times New Roman" w:cs="Times New Roman"/>
         </w:rPr>
@@ -1108,18 +1270,34 @@
         <w:rPr>
           <w:rFonts w:ascii="Times New Roman" w:hAnsi="Times New Roman" w:cs="Times New Roman"/>
         </w:rPr>
-        <w:t>I also used Adagrad as the optimizer instead, and applying gradient descent along with a higher dropout rate at each layer likely helped the model train itself to such a high accuracy rate.</w:t>
-      </w:r>
-    </w:p>
-    <w:p>
-      <w:pPr>
-        <w:rPr>
-          <w:rFonts w:ascii="Times New Roman" w:hAnsi="Times New Roman" w:cs="Times New Roman"/>
-        </w:rPr>
-      </w:pPr>
-    </w:p>
-    <w:p>
-      <w:pPr>
+        <w:t xml:space="preserve">I also used </w:t>
+      </w:r>
+      <w:proofErr w:type="spellStart"/>
+      <w:r>
+        <w:rPr>
+          <w:rFonts w:ascii="Times New Roman" w:hAnsi="Times New Roman" w:cs="Times New Roman"/>
+        </w:rPr>
+        <w:t>Adagrad</w:t>
+      </w:r>
+      <w:proofErr w:type="spellEnd"/>
+      <w:r>
+        <w:rPr>
+          <w:rFonts w:ascii="Times New Roman" w:hAnsi="Times New Roman" w:cs="Times New Roman"/>
+        </w:rPr>
+        <w:t xml:space="preserve"> as the optimizer instead, and applying gradient descent along with a higher dropout rate at each layer likely helped the model train itself to such a high accuracy rate.</w:t>
+      </w:r>
+    </w:p>
+    <w:p>
+      <w:pPr>
+        <w:spacing w:line="360" w:lineRule="auto"/>
+        <w:rPr>
+          <w:rFonts w:ascii="Times New Roman" w:hAnsi="Times New Roman" w:cs="Times New Roman"/>
+        </w:rPr>
+      </w:pPr>
+    </w:p>
+    <w:p>
+      <w:pPr>
+        <w:spacing w:line="360" w:lineRule="auto"/>
         <w:rPr>
           <w:rFonts w:ascii="Times New Roman" w:hAnsi="Times New Roman" w:cs="Times New Roman"/>
           <w:b/>
@@ -1135,6 +1313,7 @@
     </w:p>
     <w:p>
       <w:pPr>
+        <w:spacing w:line="360" w:lineRule="auto"/>
         <w:rPr>
           <w:rFonts w:ascii="Times New Roman" w:hAnsi="Times New Roman" w:cs="Times New Roman"/>
         </w:rPr>
@@ -1145,28 +1324,80 @@
         </w:rPr>
         <w:t xml:space="preserve">As a benchmark, I will </w:t>
       </w:r>
-      <w:r>
-        <w:rPr>
-          <w:rFonts w:ascii="Times New Roman" w:hAnsi="Times New Roman" w:cs="Times New Roman"/>
-        </w:rPr>
-        <w:t xml:space="preserve">applied </w:t>
-      </w:r>
-      <w:r>
-        <w:rPr>
-          <w:rFonts w:ascii="Times New Roman" w:hAnsi="Times New Roman" w:cs="Times New Roman"/>
-        </w:rPr>
-        <w:t>K-nearest neighbors to the data. While testing with the K-nearest neighbors classifier, I saw that setting the number of neighbors to 1 gave the highest accuracy score of 95.16%. In order to preprocess the data for K-nearest neighbors, I used a vectorizer (the TfidfVectorizer) to fit the message data. I decided to use an algorithm that did not make use of deep learning because I wanted to compare the results. Especially with data involving natural language, it makes sense that there are non-linear patterns being observed in the messages. As such, it seemed to make the most sense to try K-nearest neighbors as this is a clustering algorithm and compare the results of it to that of applying a CNN. However, the 95.16% accuracy achieved by K-nearest neighbors is still less than the accuracy achieved by the CNN discussed earlier on its run on the very first epoch.</w:t>
-      </w:r>
-    </w:p>
-    <w:p>
-      <w:pPr>
-        <w:rPr>
-          <w:rFonts w:ascii="Times New Roman" w:hAnsi="Times New Roman" w:cs="Times New Roman"/>
-        </w:rPr>
-      </w:pPr>
-    </w:p>
-    <w:p>
-      <w:pPr>
+      <w:proofErr w:type="gramStart"/>
+      <w:r>
+        <w:rPr>
+          <w:rFonts w:ascii="Times New Roman" w:hAnsi="Times New Roman" w:cs="Times New Roman"/>
+        </w:rPr>
+        <w:t>applied</w:t>
+      </w:r>
+      <w:proofErr w:type="gramEnd"/>
+      <w:r>
+        <w:rPr>
+          <w:rFonts w:ascii="Times New Roman" w:hAnsi="Times New Roman" w:cs="Times New Roman"/>
+        </w:rPr>
+        <w:t xml:space="preserve"> </w:t>
+      </w:r>
+      <w:r>
+        <w:rPr>
+          <w:rFonts w:ascii="Times New Roman" w:hAnsi="Times New Roman" w:cs="Times New Roman"/>
+        </w:rPr>
+        <w:t xml:space="preserve">K-nearest neighbors to the data. While testing with the K-nearest </w:t>
+      </w:r>
+      <w:proofErr w:type="gramStart"/>
+      <w:r>
+        <w:rPr>
+          <w:rFonts w:ascii="Times New Roman" w:hAnsi="Times New Roman" w:cs="Times New Roman"/>
+        </w:rPr>
+        <w:t>neighbors</w:t>
+      </w:r>
+      <w:proofErr w:type="gramEnd"/>
+      <w:r>
+        <w:rPr>
+          <w:rFonts w:ascii="Times New Roman" w:hAnsi="Times New Roman" w:cs="Times New Roman"/>
+        </w:rPr>
+        <w:t xml:space="preserve"> classifier, I saw that setting the number of neighbors to 1 gave the highest accuracy score of 95.16%. In order to preprocess the data for K-nearest neighbors, I used a </w:t>
+      </w:r>
+      <w:proofErr w:type="spellStart"/>
+      <w:r>
+        <w:rPr>
+          <w:rFonts w:ascii="Times New Roman" w:hAnsi="Times New Roman" w:cs="Times New Roman"/>
+        </w:rPr>
+        <w:t>vectorizer</w:t>
+      </w:r>
+      <w:proofErr w:type="spellEnd"/>
+      <w:r>
+        <w:rPr>
+          <w:rFonts w:ascii="Times New Roman" w:hAnsi="Times New Roman" w:cs="Times New Roman"/>
+        </w:rPr>
+        <w:t xml:space="preserve"> (the </w:t>
+      </w:r>
+      <w:proofErr w:type="spellStart"/>
+      <w:r>
+        <w:rPr>
+          <w:rFonts w:ascii="Times New Roman" w:hAnsi="Times New Roman" w:cs="Times New Roman"/>
+        </w:rPr>
+        <w:t>TfidfVectorizer</w:t>
+      </w:r>
+      <w:proofErr w:type="spellEnd"/>
+      <w:r>
+        <w:rPr>
+          <w:rFonts w:ascii="Times New Roman" w:hAnsi="Times New Roman" w:cs="Times New Roman"/>
+        </w:rPr>
+        <w:t>) to fit the message data. I decided to use an algorithm that did not make use of deep learning because I wanted to compare the results. Especially with data involving natural language, it makes sense that there are non-linear patterns being observed in the messages. As such, it seemed to make the most sense to try K-nearest neighbors as this is a clustering algorithm and compare the results of it to that of applying a CNN. However, the 95.16% accuracy achieved by K-nearest neighbors is still less than the accuracy achieved by the CNN discussed earlier on its run on the very first epoch.</w:t>
+      </w:r>
+    </w:p>
+    <w:p>
+      <w:pPr>
+        <w:spacing w:line="360" w:lineRule="auto"/>
+        <w:rPr>
+          <w:rFonts w:ascii="Times New Roman" w:hAnsi="Times New Roman" w:cs="Times New Roman"/>
+        </w:rPr>
+      </w:pPr>
+    </w:p>
+    <w:p>
+      <w:pPr>
+        <w:spacing w:line="360" w:lineRule="auto"/>
         <w:rPr>
           <w:rFonts w:ascii="Times New Roman" w:hAnsi="Times New Roman" w:cs="Times New Roman"/>
           <w:b/>
@@ -1213,6 +1444,7 @@
     </w:p>
     <w:p>
       <w:pPr>
+        <w:spacing w:line="360" w:lineRule="auto"/>
         <w:rPr>
           <w:rFonts w:ascii="Times New Roman" w:hAnsi="Times New Roman" w:cs="Times New Roman"/>
           <w:b/>
@@ -1223,6 +1455,7 @@
     </w:p>
     <w:p>
       <w:pPr>
+        <w:spacing w:line="360" w:lineRule="auto"/>
         <w:rPr>
           <w:rFonts w:ascii="Times New Roman" w:hAnsi="Times New Roman" w:cs="Times New Roman"/>
           <w:b/>
@@ -1238,6 +1471,7 @@
     </w:p>
     <w:p>
       <w:pPr>
+        <w:spacing w:line="360" w:lineRule="auto"/>
         <w:rPr>
           <w:rFonts w:ascii="Times New Roman" w:hAnsi="Times New Roman" w:cs="Times New Roman"/>
         </w:rPr>
@@ -1252,18 +1486,48 @@
         <w:rPr>
           <w:rFonts w:ascii="Times New Roman" w:hAnsi="Times New Roman" w:cs="Times New Roman"/>
         </w:rPr>
-        <w:t xml:space="preserve"> set the labels “ham” and “spam” to a flat 1-dimensional vector. Once the labels had been encoded, then the tokenizer was applied to vectorize the messages. To complete preprocessing, the messages were then translated to matrices using the “texts_to_matrix” function. </w:t>
-      </w:r>
-    </w:p>
-    <w:p>
-      <w:pPr>
-        <w:rPr>
-          <w:rFonts w:ascii="Times New Roman" w:hAnsi="Times New Roman" w:cs="Times New Roman"/>
-        </w:rPr>
-      </w:pPr>
-    </w:p>
-    <w:p>
-      <w:pPr>
+        <w:t xml:space="preserve"> set the labels “ham” and “spam” to a flat 1-dimensional vector. Once the labels had been encoded, then the tokenizer was applied to </w:t>
+      </w:r>
+      <w:proofErr w:type="spellStart"/>
+      <w:r>
+        <w:rPr>
+          <w:rFonts w:ascii="Times New Roman" w:hAnsi="Times New Roman" w:cs="Times New Roman"/>
+        </w:rPr>
+        <w:t>vectorize</w:t>
+      </w:r>
+      <w:proofErr w:type="spellEnd"/>
+      <w:r>
+        <w:rPr>
+          <w:rFonts w:ascii="Times New Roman" w:hAnsi="Times New Roman" w:cs="Times New Roman"/>
+        </w:rPr>
+        <w:t xml:space="preserve"> the messages. To complete preprocessing, the messages were then translated to matrices using the “</w:t>
+      </w:r>
+      <w:proofErr w:type="spellStart"/>
+      <w:r>
+        <w:rPr>
+          <w:rFonts w:ascii="Times New Roman" w:hAnsi="Times New Roman" w:cs="Times New Roman"/>
+        </w:rPr>
+        <w:t>texts_to_matrix</w:t>
+      </w:r>
+      <w:proofErr w:type="spellEnd"/>
+      <w:r>
+        <w:rPr>
+          <w:rFonts w:ascii="Times New Roman" w:hAnsi="Times New Roman" w:cs="Times New Roman"/>
+        </w:rPr>
+        <w:t xml:space="preserve">” function. </w:t>
+      </w:r>
+    </w:p>
+    <w:p>
+      <w:pPr>
+        <w:spacing w:line="360" w:lineRule="auto"/>
+        <w:rPr>
+          <w:rFonts w:ascii="Times New Roman" w:hAnsi="Times New Roman" w:cs="Times New Roman"/>
+        </w:rPr>
+      </w:pPr>
+    </w:p>
+    <w:p>
+      <w:pPr>
+        <w:spacing w:line="360" w:lineRule="auto"/>
         <w:rPr>
           <w:rFonts w:ascii="Times New Roman" w:hAnsi="Times New Roman" w:cs="Times New Roman"/>
           <w:b/>
@@ -1279,48 +1543,149 @@
     </w:p>
     <w:p>
       <w:pPr>
-        <w:rPr>
-          <w:rFonts w:ascii="Times New Roman" w:hAnsi="Times New Roman" w:cs="Times New Roman"/>
-        </w:rPr>
-      </w:pPr>
-      <w:r>
-        <w:rPr>
-          <w:rFonts w:ascii="Times New Roman" w:hAnsi="Times New Roman" w:cs="Times New Roman"/>
-        </w:rPr>
-        <w:t xml:space="preserve">Implementation of both K-nearest neighbors and the CNN were both done in a Jupyter notebook. </w:t>
-      </w:r>
-      <w:r>
-        <w:rPr>
-          <w:rFonts w:ascii="Times New Roman" w:hAnsi="Times New Roman" w:cs="Times New Roman"/>
-        </w:rPr>
-        <w:t xml:space="preserve">For the CNN, I used Keras with a Tensorflow backend. The first thing I did was to rename the columns from their default values of “v1” and “v2” to more descriptive titles “label” and “text” respectively. For the visualizations, I wrote a function wordFreqs(text) that took in text and output a dictionary recording word frequencies from the text. After creating dictionaries for both the spam messages as well as the ham messages, I created two word clouds for the two groups of messages. </w:t>
-      </w:r>
-    </w:p>
-    <w:p>
-      <w:pPr>
-        <w:rPr>
-          <w:rFonts w:ascii="Times New Roman" w:hAnsi="Times New Roman" w:cs="Times New Roman"/>
-        </w:rPr>
-      </w:pPr>
-    </w:p>
-    <w:p>
-      <w:pPr>
-        <w:rPr>
-          <w:rFonts w:ascii="Times New Roman" w:hAnsi="Times New Roman" w:cs="Times New Roman"/>
-        </w:rPr>
-      </w:pPr>
-      <w:r>
-        <w:rPr>
-          <w:rFonts w:ascii="Times New Roman" w:hAnsi="Times New Roman" w:cs="Times New Roman"/>
-        </w:rPr>
-        <w:t>While creating the two word clouds, I ran into some complications with deciding whether or not I wanted to vectorize the data or if I wanted to loop through the words myself. I decided to loop through the words and apply the Keras text_to_word_sequence filter to each of the messages instead. Even after doing so</w:t>
-      </w:r>
+        <w:spacing w:line="360" w:lineRule="auto"/>
+        <w:rPr>
+          <w:rFonts w:ascii="Times New Roman" w:hAnsi="Times New Roman" w:cs="Times New Roman"/>
+        </w:rPr>
+      </w:pPr>
+      <w:r>
+        <w:rPr>
+          <w:rFonts w:ascii="Times New Roman" w:hAnsi="Times New Roman" w:cs="Times New Roman"/>
+        </w:rPr>
+        <w:t xml:space="preserve">Implementation of both K-nearest neighbors and the CNN were both done in a </w:t>
+      </w:r>
+      <w:proofErr w:type="spellStart"/>
+      <w:r>
+        <w:rPr>
+          <w:rFonts w:ascii="Times New Roman" w:hAnsi="Times New Roman" w:cs="Times New Roman"/>
+        </w:rPr>
+        <w:t>Jupyter</w:t>
+      </w:r>
+      <w:proofErr w:type="spellEnd"/>
+      <w:r>
+        <w:rPr>
+          <w:rFonts w:ascii="Times New Roman" w:hAnsi="Times New Roman" w:cs="Times New Roman"/>
+        </w:rPr>
+        <w:t xml:space="preserve"> notebook. </w:t>
+      </w:r>
+      <w:r>
+        <w:rPr>
+          <w:rFonts w:ascii="Times New Roman" w:hAnsi="Times New Roman" w:cs="Times New Roman"/>
+        </w:rPr>
+        <w:t xml:space="preserve">For the CNN, I used </w:t>
+      </w:r>
+      <w:proofErr w:type="spellStart"/>
+      <w:r>
+        <w:rPr>
+          <w:rFonts w:ascii="Times New Roman" w:hAnsi="Times New Roman" w:cs="Times New Roman"/>
+        </w:rPr>
+        <w:t>Keras</w:t>
+      </w:r>
+      <w:proofErr w:type="spellEnd"/>
+      <w:r>
+        <w:rPr>
+          <w:rFonts w:ascii="Times New Roman" w:hAnsi="Times New Roman" w:cs="Times New Roman"/>
+        </w:rPr>
+        <w:t xml:space="preserve"> with a </w:t>
+      </w:r>
+      <w:proofErr w:type="spellStart"/>
+      <w:r>
+        <w:rPr>
+          <w:rFonts w:ascii="Times New Roman" w:hAnsi="Times New Roman" w:cs="Times New Roman"/>
+        </w:rPr>
+        <w:t>Tensorflow</w:t>
+      </w:r>
+      <w:proofErr w:type="spellEnd"/>
+      <w:r>
+        <w:rPr>
+          <w:rFonts w:ascii="Times New Roman" w:hAnsi="Times New Roman" w:cs="Times New Roman"/>
+        </w:rPr>
+        <w:t xml:space="preserve"> backend. The first thing I did was to rename the columns from their default values of “v1” and “v2” to more descriptive titles “label” and “text” respectively. For the visualizations, I wrote a function </w:t>
+      </w:r>
+      <w:proofErr w:type="spellStart"/>
+      <w:r>
+        <w:rPr>
+          <w:rFonts w:ascii="Times New Roman" w:hAnsi="Times New Roman" w:cs="Times New Roman"/>
+        </w:rPr>
+        <w:t>wordFreqs</w:t>
+      </w:r>
+      <w:proofErr w:type="spellEnd"/>
+      <w:r>
+        <w:rPr>
+          <w:rFonts w:ascii="Times New Roman" w:hAnsi="Times New Roman" w:cs="Times New Roman"/>
+        </w:rPr>
+        <w:t xml:space="preserve">(text) that took in text and output a dictionary recording word frequencies from the text. After creating dictionaries for both the spam messages as well as the ham messages, I created two word clouds for the two groups of messages. </w:t>
+      </w:r>
+    </w:p>
+    <w:p>
+      <w:pPr>
+        <w:spacing w:line="360" w:lineRule="auto"/>
+        <w:rPr>
+          <w:rFonts w:ascii="Times New Roman" w:hAnsi="Times New Roman" w:cs="Times New Roman"/>
+        </w:rPr>
+      </w:pPr>
+    </w:p>
+    <w:p>
+      <w:pPr>
+        <w:spacing w:line="360" w:lineRule="auto"/>
+        <w:rPr>
+          <w:rFonts w:ascii="Times New Roman" w:hAnsi="Times New Roman" w:cs="Times New Roman"/>
+        </w:rPr>
+      </w:pPr>
+      <w:r>
+        <w:rPr>
+          <w:rFonts w:ascii="Times New Roman" w:hAnsi="Times New Roman" w:cs="Times New Roman"/>
+        </w:rPr>
+        <w:t xml:space="preserve">While creating the two word clouds, I ran into some complications with deciding whether or not I wanted to </w:t>
+      </w:r>
+      <w:proofErr w:type="spellStart"/>
+      <w:r>
+        <w:rPr>
+          <w:rFonts w:ascii="Times New Roman" w:hAnsi="Times New Roman" w:cs="Times New Roman"/>
+        </w:rPr>
+        <w:t>vectorize</w:t>
+      </w:r>
+      <w:proofErr w:type="spellEnd"/>
+      <w:r>
+        <w:rPr>
+          <w:rFonts w:ascii="Times New Roman" w:hAnsi="Times New Roman" w:cs="Times New Roman"/>
+        </w:rPr>
+        <w:t xml:space="preserve"> the data or if I wanted to loop through the words myself. I decided to loop through the words and apply the </w:t>
+      </w:r>
+      <w:proofErr w:type="spellStart"/>
+      <w:r>
+        <w:rPr>
+          <w:rFonts w:ascii="Times New Roman" w:hAnsi="Times New Roman" w:cs="Times New Roman"/>
+        </w:rPr>
+        <w:t>Keras</w:t>
+      </w:r>
+      <w:proofErr w:type="spellEnd"/>
       <w:r>
         <w:rPr>
           <w:rFonts w:ascii="Times New Roman" w:hAnsi="Times New Roman" w:cs="Times New Roman"/>
         </w:rPr>
         <w:t xml:space="preserve"> </w:t>
       </w:r>
+      <w:proofErr w:type="spellStart"/>
+      <w:r>
+        <w:rPr>
+          <w:rFonts w:ascii="Times New Roman" w:hAnsi="Times New Roman" w:cs="Times New Roman"/>
+        </w:rPr>
+        <w:t>text_to_word_sequence</w:t>
+      </w:r>
+      <w:proofErr w:type="spellEnd"/>
+      <w:r>
+        <w:rPr>
+          <w:rFonts w:ascii="Times New Roman" w:hAnsi="Times New Roman" w:cs="Times New Roman"/>
+        </w:rPr>
+        <w:t xml:space="preserve"> filter to each of the messages instead. Even after doing so</w:t>
+      </w:r>
+      <w:r>
+        <w:rPr>
+          <w:rFonts w:ascii="Times New Roman" w:hAnsi="Times New Roman" w:cs="Times New Roman"/>
+        </w:rPr>
+        <w:t xml:space="preserve"> </w:t>
+      </w:r>
       <w:r>
         <w:rPr>
           <w:rFonts w:ascii="Times New Roman" w:hAnsi="Times New Roman" w:cs="Times New Roman"/>
@@ -1330,74 +1695,138 @@
     </w:p>
     <w:p>
       <w:pPr>
-        <w:rPr>
-          <w:rFonts w:ascii="Times New Roman" w:hAnsi="Times New Roman" w:cs="Times New Roman"/>
-        </w:rPr>
-      </w:pPr>
-    </w:p>
-    <w:p>
-      <w:pPr>
-        <w:rPr>
-          <w:rFonts w:ascii="Times New Roman" w:hAnsi="Times New Roman" w:cs="Times New Roman"/>
-        </w:rPr>
-      </w:pPr>
-      <w:r>
-        <w:rPr>
-          <w:rFonts w:ascii="Times New Roman" w:hAnsi="Times New Roman" w:cs="Times New Roman"/>
-        </w:rPr>
-        <w:t>In implementing the K-nearest neighbors classifier, I referenced the documentation as well as example code to run the classifier. After fine-tuning the nearest neighbors parameter, I found that a nearest neighbors value of 1 gave the highest accuracy score of 95.16%.</w:t>
-      </w:r>
-    </w:p>
-    <w:p>
-      <w:pPr>
-        <w:rPr>
-          <w:rFonts w:ascii="Times New Roman" w:hAnsi="Times New Roman" w:cs="Times New Roman"/>
-        </w:rPr>
-      </w:pPr>
-    </w:p>
-    <w:p>
-      <w:pPr>
-        <w:rPr>
-          <w:rFonts w:ascii="Times New Roman" w:hAnsi="Times New Roman" w:cs="Times New Roman"/>
-        </w:rPr>
-      </w:pPr>
-      <w:r>
-        <w:rPr>
-          <w:rFonts w:ascii="Times New Roman" w:hAnsi="Times New Roman" w:cs="Times New Roman"/>
-        </w:rPr>
-        <w:t>In implementing the CNN classifier, I found an example of a simple CNN. I then modified this classifier by fine tuning the parameters described in Algorithms and Techniques. I did multiple trials with differing numbers of layers, dropout rates. I noticed that changing the optimizer could drastically change the accuracy rate, and after multiple trials, I found that a combination of using Adagrad with increased dropout rates between layers yielded one of the consistently highest accuracies among all 10 epoch runs.</w:t>
-      </w:r>
-    </w:p>
-    <w:p>
-      <w:pPr>
-        <w:rPr>
-          <w:rFonts w:ascii="Times New Roman" w:hAnsi="Times New Roman" w:cs="Times New Roman"/>
-        </w:rPr>
-      </w:pPr>
-    </w:p>
-    <w:p>
-      <w:pPr>
-        <w:rPr>
-          <w:rFonts w:ascii="Times New Roman" w:hAnsi="Times New Roman" w:cs="Times New Roman"/>
-        </w:rPr>
-      </w:pPr>
-      <w:r>
-        <w:rPr>
-          <w:rFonts w:ascii="Times New Roman" w:hAnsi="Times New Roman" w:cs="Times New Roman"/>
-        </w:rPr>
-        <w:t>The code for this section can all be referenced in the included Jupyter notebook.</w:t>
-      </w:r>
-    </w:p>
-    <w:p>
-      <w:pPr>
-        <w:rPr>
-          <w:rFonts w:ascii="Times New Roman" w:hAnsi="Times New Roman" w:cs="Times New Roman"/>
-          <w:b/>
-        </w:rPr>
-      </w:pPr>
-    </w:p>
-    <w:p>
-      <w:pPr>
+        <w:spacing w:line="360" w:lineRule="auto"/>
+        <w:rPr>
+          <w:rFonts w:ascii="Times New Roman" w:hAnsi="Times New Roman" w:cs="Times New Roman"/>
+        </w:rPr>
+      </w:pPr>
+    </w:p>
+    <w:p>
+      <w:pPr>
+        <w:spacing w:line="360" w:lineRule="auto"/>
+        <w:rPr>
+          <w:rFonts w:ascii="Times New Roman" w:hAnsi="Times New Roman" w:cs="Times New Roman"/>
+        </w:rPr>
+      </w:pPr>
+      <w:r>
+        <w:rPr>
+          <w:rFonts w:ascii="Times New Roman" w:hAnsi="Times New Roman" w:cs="Times New Roman"/>
+        </w:rPr>
+        <w:t xml:space="preserve">In implementing the K-nearest </w:t>
+      </w:r>
+      <w:proofErr w:type="gramStart"/>
+      <w:r>
+        <w:rPr>
+          <w:rFonts w:ascii="Times New Roman" w:hAnsi="Times New Roman" w:cs="Times New Roman"/>
+        </w:rPr>
+        <w:t>neighbors</w:t>
+      </w:r>
+      <w:proofErr w:type="gramEnd"/>
+      <w:r>
+        <w:rPr>
+          <w:rFonts w:ascii="Times New Roman" w:hAnsi="Times New Roman" w:cs="Times New Roman"/>
+        </w:rPr>
+        <w:t xml:space="preserve"> classifier, I referenced the documentation as well as example code to run the classifier. After fine-tuning the nearest </w:t>
+      </w:r>
+      <w:proofErr w:type="gramStart"/>
+      <w:r>
+        <w:rPr>
+          <w:rFonts w:ascii="Times New Roman" w:hAnsi="Times New Roman" w:cs="Times New Roman"/>
+        </w:rPr>
+        <w:t>neighbors</w:t>
+      </w:r>
+      <w:proofErr w:type="gramEnd"/>
+      <w:r>
+        <w:rPr>
+          <w:rFonts w:ascii="Times New Roman" w:hAnsi="Times New Roman" w:cs="Times New Roman"/>
+        </w:rPr>
+        <w:t xml:space="preserve"> parameter, I found that a nearest neighbors value of 1 gave the highest accuracy score of 95.16%.</w:t>
+      </w:r>
+    </w:p>
+    <w:p>
+      <w:pPr>
+        <w:spacing w:line="360" w:lineRule="auto"/>
+        <w:rPr>
+          <w:rFonts w:ascii="Times New Roman" w:hAnsi="Times New Roman" w:cs="Times New Roman"/>
+        </w:rPr>
+      </w:pPr>
+    </w:p>
+    <w:p>
+      <w:pPr>
+        <w:spacing w:line="360" w:lineRule="auto"/>
+        <w:rPr>
+          <w:rFonts w:ascii="Times New Roman" w:hAnsi="Times New Roman" w:cs="Times New Roman"/>
+        </w:rPr>
+      </w:pPr>
+      <w:r>
+        <w:rPr>
+          <w:rFonts w:ascii="Times New Roman" w:hAnsi="Times New Roman" w:cs="Times New Roman"/>
+        </w:rPr>
+        <w:t xml:space="preserve">In implementing the CNN classifier, I found an example of a simple CNN. I then modified this classifier by fine tuning the parameters described in Algorithms and Techniques. I did multiple trials with differing numbers of layers, dropout rates. I noticed that changing the optimizer could drastically change the accuracy rate, and after multiple trials, I found that a combination of using </w:t>
+      </w:r>
+      <w:proofErr w:type="spellStart"/>
+      <w:r>
+        <w:rPr>
+          <w:rFonts w:ascii="Times New Roman" w:hAnsi="Times New Roman" w:cs="Times New Roman"/>
+        </w:rPr>
+        <w:t>Adagrad</w:t>
+      </w:r>
+      <w:proofErr w:type="spellEnd"/>
+      <w:r>
+        <w:rPr>
+          <w:rFonts w:ascii="Times New Roman" w:hAnsi="Times New Roman" w:cs="Times New Roman"/>
+        </w:rPr>
+        <w:t xml:space="preserve"> with increased dropout rates between layers yielded one of the consistently highest accuracies among all 10 epoch runs.</w:t>
+      </w:r>
+    </w:p>
+    <w:p>
+      <w:pPr>
+        <w:spacing w:line="360" w:lineRule="auto"/>
+        <w:rPr>
+          <w:rFonts w:ascii="Times New Roman" w:hAnsi="Times New Roman" w:cs="Times New Roman"/>
+        </w:rPr>
+      </w:pPr>
+    </w:p>
+    <w:p>
+      <w:pPr>
+        <w:spacing w:line="360" w:lineRule="auto"/>
+        <w:rPr>
+          <w:rFonts w:ascii="Times New Roman" w:hAnsi="Times New Roman" w:cs="Times New Roman"/>
+        </w:rPr>
+      </w:pPr>
+      <w:r>
+        <w:rPr>
+          <w:rFonts w:ascii="Times New Roman" w:hAnsi="Times New Roman" w:cs="Times New Roman"/>
+        </w:rPr>
+        <w:t xml:space="preserve">The code for this section can all be referenced in the included </w:t>
+      </w:r>
+      <w:proofErr w:type="spellStart"/>
+      <w:r>
+        <w:rPr>
+          <w:rFonts w:ascii="Times New Roman" w:hAnsi="Times New Roman" w:cs="Times New Roman"/>
+        </w:rPr>
+        <w:t>Jupyter</w:t>
+      </w:r>
+      <w:proofErr w:type="spellEnd"/>
+      <w:r>
+        <w:rPr>
+          <w:rFonts w:ascii="Times New Roman" w:hAnsi="Times New Roman" w:cs="Times New Roman"/>
+        </w:rPr>
+        <w:t xml:space="preserve"> notebook.</w:t>
+      </w:r>
+    </w:p>
+    <w:p>
+      <w:pPr>
+        <w:spacing w:line="360" w:lineRule="auto"/>
+        <w:rPr>
+          <w:rFonts w:ascii="Times New Roman" w:hAnsi="Times New Roman" w:cs="Times New Roman"/>
+          <w:b/>
+        </w:rPr>
+      </w:pPr>
+    </w:p>
+    <w:p>
+      <w:pPr>
+        <w:spacing w:line="360" w:lineRule="auto"/>
         <w:rPr>
           <w:rFonts w:ascii="Times New Roman" w:hAnsi="Times New Roman" w:cs="Times New Roman"/>
           <w:b/>
@@ -1413,6 +1842,7 @@
     </w:p>
     <w:p>
       <w:pPr>
+        <w:spacing w:line="360" w:lineRule="auto"/>
         <w:rPr>
           <w:rFonts w:ascii="Times New Roman" w:hAnsi="Times New Roman" w:cs="Times New Roman"/>
         </w:rPr>
@@ -1432,13 +1862,15 @@
     </w:p>
     <w:p>
       <w:pPr>
-        <w:rPr>
-          <w:rFonts w:ascii="Times New Roman" w:hAnsi="Times New Roman" w:cs="Times New Roman"/>
-        </w:rPr>
-      </w:pPr>
-    </w:p>
-    <w:p>
-      <w:pPr>
+        <w:spacing w:line="360" w:lineRule="auto"/>
+        <w:rPr>
+          <w:rFonts w:ascii="Times New Roman" w:hAnsi="Times New Roman" w:cs="Times New Roman"/>
+        </w:rPr>
+      </w:pPr>
+    </w:p>
+    <w:p>
+      <w:pPr>
+        <w:spacing w:line="360" w:lineRule="auto"/>
         <w:rPr>
           <w:rFonts w:ascii="Times New Roman" w:hAnsi="Times New Roman" w:cs="Times New Roman"/>
           <w:b/>
@@ -1454,6 +1886,7 @@
     </w:p>
     <w:p>
       <w:pPr>
+        <w:spacing w:line="360" w:lineRule="auto"/>
         <w:rPr>
           <w:rFonts w:ascii="Times New Roman" w:hAnsi="Times New Roman" w:cs="Times New Roman"/>
         </w:rPr>
@@ -1465,9 +1898,14 @@
         <w:t xml:space="preserve">I will begin by preprocessing the data and cleaning extraneous data included with the dataset so that we are left with the text and spam label. While doing text analysis on the words, I will either filter through the words in each message or provide some sort of stripping of the message when applying machine learning (e.g. upper/lower case, punctuation, etc.). I will convert the text into word vectors, doing multiple trials to try and achieve optimal results. Different visualizations and graphs will be used to depict the results of applying the classifier in question. For testing purposes, depending on time complexity, I might use a smaller segment of the data. After getting the results of the highest achieving classifier, I will attempt to generate a word map for both spam as well as ham messages to see which words the classifier prioritized when identifying if a message was spam or not. </w:t>
       </w:r>
     </w:p>
-    <w:p/>
-    <w:p>
-      <w:pPr>
+    <w:p>
+      <w:pPr>
+        <w:spacing w:line="360" w:lineRule="auto"/>
+      </w:pPr>
+    </w:p>
+    <w:p>
+      <w:pPr>
+        <w:spacing w:line="360" w:lineRule="auto"/>
         <w:rPr>
           <w:rFonts w:ascii="Times New Roman" w:hAnsi="Times New Roman" w:cs="Times New Roman"/>
           <w:b/>
@@ -1514,6 +1952,7 @@
     </w:p>
     <w:p>
       <w:pPr>
+        <w:spacing w:line="360" w:lineRule="auto"/>
         <w:rPr>
           <w:rFonts w:ascii="Times New Roman" w:hAnsi="Times New Roman" w:cs="Times New Roman"/>
           <w:b/>
@@ -1524,6 +1963,7 @@
     </w:p>
     <w:p>
       <w:pPr>
+        <w:spacing w:line="360" w:lineRule="auto"/>
         <w:rPr>
           <w:rFonts w:ascii="Times New Roman" w:hAnsi="Times New Roman" w:cs="Times New Roman"/>
           <w:b/>
@@ -1539,6 +1979,7 @@
     </w:p>
     <w:p>
       <w:pPr>
+        <w:spacing w:line="360" w:lineRule="auto"/>
         <w:rPr>
           <w:rFonts w:ascii="Times New Roman" w:hAnsi="Times New Roman" w:cs="Times New Roman"/>
         </w:rPr>
@@ -1558,14 +1999,16 @@
     </w:p>
     <w:p>
       <w:pPr>
-        <w:rPr>
-          <w:rFonts w:ascii="Times New Roman" w:hAnsi="Times New Roman" w:cs="Times New Roman"/>
-          <w:b/>
-        </w:rPr>
-      </w:pPr>
-    </w:p>
-    <w:p>
-      <w:pPr>
+        <w:spacing w:line="360" w:lineRule="auto"/>
+        <w:rPr>
+          <w:rFonts w:ascii="Times New Roman" w:hAnsi="Times New Roman" w:cs="Times New Roman"/>
+          <w:b/>
+        </w:rPr>
+      </w:pPr>
+    </w:p>
+    <w:p>
+      <w:pPr>
+        <w:spacing w:line="360" w:lineRule="auto"/>
         <w:rPr>
           <w:rFonts w:ascii="Times New Roman" w:hAnsi="Times New Roman" w:cs="Times New Roman"/>
           <w:b/>
@@ -1581,6 +2024,7 @@
     </w:p>
     <w:p>
       <w:pPr>
+        <w:spacing w:line="360" w:lineRule="auto"/>
         <w:rPr>
           <w:rFonts w:ascii="Times New Roman" w:hAnsi="Times New Roman" w:cs="Times New Roman"/>
         </w:rPr>
@@ -1594,14 +2038,16 @@
     </w:p>
     <w:p>
       <w:pPr>
-        <w:rPr>
-          <w:rFonts w:ascii="Times New Roman" w:hAnsi="Times New Roman" w:cs="Times New Roman"/>
-          <w:b/>
-        </w:rPr>
-      </w:pPr>
-    </w:p>
-    <w:p>
-      <w:pPr>
+        <w:spacing w:line="360" w:lineRule="auto"/>
+        <w:rPr>
+          <w:rFonts w:ascii="Times New Roman" w:hAnsi="Times New Roman" w:cs="Times New Roman"/>
+          <w:b/>
+        </w:rPr>
+      </w:pPr>
+    </w:p>
+    <w:p>
+      <w:pPr>
+        <w:spacing w:line="360" w:lineRule="auto"/>
         <w:rPr>
           <w:rFonts w:ascii="Times New Roman" w:hAnsi="Times New Roman" w:cs="Times New Roman"/>
           <w:b/>
@@ -1639,6 +2085,7 @@
     </w:p>
     <w:p>
       <w:pPr>
+        <w:spacing w:line="360" w:lineRule="auto"/>
         <w:rPr>
           <w:rFonts w:ascii="Times New Roman" w:hAnsi="Times New Roman" w:cs="Times New Roman"/>
           <w:b/>
@@ -1649,6 +2096,7 @@
     </w:p>
     <w:p>
       <w:pPr>
+        <w:spacing w:line="360" w:lineRule="auto"/>
         <w:rPr>
           <w:rFonts w:ascii="Times New Roman" w:hAnsi="Times New Roman" w:cs="Times New Roman"/>
           <w:b/>
@@ -1664,6 +2112,7 @@
     </w:p>
     <w:p>
       <w:pPr>
+        <w:spacing w:line="360" w:lineRule="auto"/>
         <w:rPr>
           <w:rFonts w:ascii="Times New Roman" w:hAnsi="Times New Roman" w:cs="Times New Roman"/>
           <w:b/>
@@ -1728,6 +2177,7 @@
     </w:p>
     <w:p>
       <w:pPr>
+        <w:spacing w:line="360" w:lineRule="auto"/>
         <w:rPr>
           <w:rFonts w:ascii="Times New Roman" w:hAnsi="Times New Roman" w:cs="Times New Roman"/>
         </w:rPr>
@@ -1747,14 +2197,16 @@
     </w:p>
     <w:p>
       <w:pPr>
-        <w:rPr>
-          <w:rFonts w:ascii="Times New Roman" w:hAnsi="Times New Roman" w:cs="Times New Roman"/>
-          <w:b/>
-        </w:rPr>
-      </w:pPr>
-    </w:p>
-    <w:p>
-      <w:pPr>
+        <w:spacing w:line="360" w:lineRule="auto"/>
+        <w:rPr>
+          <w:rFonts w:ascii="Times New Roman" w:hAnsi="Times New Roman" w:cs="Times New Roman"/>
+          <w:b/>
+        </w:rPr>
+      </w:pPr>
+    </w:p>
+    <w:p>
+      <w:pPr>
+        <w:spacing w:line="360" w:lineRule="auto"/>
         <w:rPr>
           <w:rFonts w:ascii="Times New Roman" w:hAnsi="Times New Roman" w:cs="Times New Roman"/>
           <w:b/>
@@ -1770,27 +2222,72 @@
     </w:p>
     <w:p>
       <w:pPr>
-        <w:rPr>
-          <w:rFonts w:ascii="Times New Roman" w:hAnsi="Times New Roman" w:cs="Times New Roman"/>
-        </w:rPr>
-      </w:pPr>
-      <w:r>
-        <w:rPr>
-          <w:rFonts w:ascii="Times New Roman" w:hAnsi="Times New Roman" w:cs="Times New Roman"/>
-        </w:rPr>
-        <w:t>Overall, this project was a very hands-on and educational experience with applying the machine learning techniques learned over the course of the last several months. The project is the epitome of all the things that I have learned so far, and I enjoyed being able to put together all these pieces in doing this assignment. Additionally, I felt that the other assignments had prepared me well to take on something of my own, and it was exciting to be able to go out and choose a topic that matters to me. As stated in the beginning of this paper, the topic of spam is something that needs to be dealt with. The fact that SMS spam detection is far behind email spam detection motivated my interest to explore the SMS spam dataset with a CNN. It was quite difficult at first to get started, but after reading through the sample projects, many different Kaggle kernels, and quite a bit of Keras, Scikit-learn documentation, I managed to get everything working. Debugging on my own was challenging, but it was also immensely rewarding in the end to see things work and understand exactly why they worked.</w:t>
-      </w:r>
-    </w:p>
-    <w:p>
-      <w:pPr>
-        <w:rPr>
-          <w:rFonts w:ascii="Times New Roman" w:hAnsi="Times New Roman" w:cs="Times New Roman"/>
-          <w:b/>
-        </w:rPr>
-      </w:pPr>
-    </w:p>
-    <w:p>
-      <w:pPr>
+        <w:spacing w:line="360" w:lineRule="auto"/>
+        <w:rPr>
+          <w:rFonts w:ascii="Times New Roman" w:hAnsi="Times New Roman" w:cs="Times New Roman"/>
+        </w:rPr>
+      </w:pPr>
+      <w:r>
+        <w:rPr>
+          <w:rFonts w:ascii="Times New Roman" w:hAnsi="Times New Roman" w:cs="Times New Roman"/>
+        </w:rPr>
+        <w:t xml:space="preserve">Overall, this project was a very hands-on and educational experience with applying the machine learning techniques learned over the course of the last several months. The project is the epitome of all the things that I have learned so far, and I enjoyed being able to put together all these pieces in doing this assignment. Additionally, I felt that the other assignments had prepared me well to take on something of my own, and it was exciting to be able to go out and choose a topic that matters to me. As stated in the beginning of this paper, the topic of spam is something that needs to be dealt with. The fact that SMS spam detection is far behind email spam detection motivated my interest to explore the SMS spam dataset with a CNN. It was quite difficult at first to get started, but after reading through the sample projects, many different </w:t>
+      </w:r>
+      <w:proofErr w:type="spellStart"/>
+      <w:r>
+        <w:rPr>
+          <w:rFonts w:ascii="Times New Roman" w:hAnsi="Times New Roman" w:cs="Times New Roman"/>
+        </w:rPr>
+        <w:t>Kaggle</w:t>
+      </w:r>
+      <w:proofErr w:type="spellEnd"/>
+      <w:r>
+        <w:rPr>
+          <w:rFonts w:ascii="Times New Roman" w:hAnsi="Times New Roman" w:cs="Times New Roman"/>
+        </w:rPr>
+        <w:t xml:space="preserve"> kernels, and quite a bit of </w:t>
+      </w:r>
+      <w:proofErr w:type="spellStart"/>
+      <w:r>
+        <w:rPr>
+          <w:rFonts w:ascii="Times New Roman" w:hAnsi="Times New Roman" w:cs="Times New Roman"/>
+        </w:rPr>
+        <w:t>Keras</w:t>
+      </w:r>
+      <w:proofErr w:type="spellEnd"/>
+      <w:r>
+        <w:rPr>
+          <w:rFonts w:ascii="Times New Roman" w:hAnsi="Times New Roman" w:cs="Times New Roman"/>
+        </w:rPr>
+        <w:t xml:space="preserve">, </w:t>
+      </w:r>
+      <w:proofErr w:type="spellStart"/>
+      <w:r>
+        <w:rPr>
+          <w:rFonts w:ascii="Times New Roman" w:hAnsi="Times New Roman" w:cs="Times New Roman"/>
+        </w:rPr>
+        <w:t>Scikit</w:t>
+      </w:r>
+      <w:proofErr w:type="spellEnd"/>
+      <w:r>
+        <w:rPr>
+          <w:rFonts w:ascii="Times New Roman" w:hAnsi="Times New Roman" w:cs="Times New Roman"/>
+        </w:rPr>
+        <w:t>-learn documentation, I managed to get everything working. Debugging on my own was challenging, but it was also immensely rewarding in the end to see things work and understand exactly why they worked.</w:t>
+      </w:r>
+    </w:p>
+    <w:p>
+      <w:pPr>
+        <w:spacing w:line="360" w:lineRule="auto"/>
+        <w:rPr>
+          <w:rFonts w:ascii="Times New Roman" w:hAnsi="Times New Roman" w:cs="Times New Roman"/>
+          <w:b/>
+        </w:rPr>
+      </w:pPr>
+    </w:p>
+    <w:p>
+      <w:pPr>
+        <w:spacing w:line="360" w:lineRule="auto"/>
         <w:rPr>
           <w:rFonts w:ascii="Times New Roman" w:hAnsi="Times New Roman" w:cs="Times New Roman"/>
           <w:b/>
@@ -1806,6 +2303,7 @@
     </w:p>
     <w:p>
       <w:pPr>
+        <w:spacing w:line="360" w:lineRule="auto"/>
         <w:rPr>
           <w:rFonts w:ascii="Times New Roman" w:hAnsi="Times New Roman" w:cs="Times New Roman"/>
         </w:rPr>
@@ -1830,6 +2328,7 @@
           <w:ilvl w:val="0"/>
           <w:numId w:val="3"/>
         </w:numPr>
+        <w:spacing w:line="360" w:lineRule="auto"/>
         <w:rPr>
           <w:rFonts w:ascii="Times New Roman" w:hAnsi="Times New Roman" w:cs="Times New Roman"/>
         </w:rPr>
@@ -1854,6 +2353,7 @@
           <w:ilvl w:val="0"/>
           <w:numId w:val="3"/>
         </w:numPr>
+        <w:spacing w:line="360" w:lineRule="auto"/>
         <w:rPr>
           <w:rFonts w:ascii="Times New Roman" w:hAnsi="Times New Roman" w:cs="Times New Roman"/>
         </w:rPr>
@@ -1867,6 +2367,7 @@
     </w:p>
     <w:p>
       <w:pPr>
+        <w:spacing w:line="360" w:lineRule="auto"/>
         <w:rPr>
           <w:rFonts w:ascii="Times New Roman" w:hAnsi="Times New Roman" w:cs="Times New Roman"/>
         </w:rPr>

</xml_diff>

<commit_message>
Updated report according to review
</commit_message>
<xml_diff>
--- a/report.docx
+++ b/report.docx
@@ -178,21 +178,7 @@
         <w:rPr>
           <w:rFonts w:ascii="Times New Roman" w:hAnsi="Times New Roman" w:cs="Times New Roman"/>
         </w:rPr>
-        <w:t xml:space="preserve"> The existence of email spam filters </w:t>
-      </w:r>
-      <w:proofErr w:type="gramStart"/>
-      <w:r>
-        <w:rPr>
-          <w:rFonts w:ascii="Times New Roman" w:hAnsi="Times New Roman" w:cs="Times New Roman"/>
-        </w:rPr>
-        <w:t>have</w:t>
-      </w:r>
-      <w:proofErr w:type="gramEnd"/>
-      <w:r>
-        <w:rPr>
-          <w:rFonts w:ascii="Times New Roman" w:hAnsi="Times New Roman" w:cs="Times New Roman"/>
-        </w:rPr>
-        <w:t xml:space="preserve"> been helpful in providing a start to SMS spam detection, and this project will take a similar approach in classifying messages as such</w:t>
+        <w:t xml:space="preserve"> The existence of email spam filters have been helpful in providing a start to SMS spam detection, and this project will take a similar approach in classifying messages as such</w:t>
       </w:r>
       <w:r>
         <w:rPr>
@@ -223,13 +209,7 @@
         <w:rPr>
           <w:rFonts w:ascii="Times New Roman" w:hAnsi="Times New Roman" w:cs="Times New Roman"/>
         </w:rPr>
-        <w:t xml:space="preserve"> This project will make use of </w:t>
-      </w:r>
-      <w:r>
-        <w:rPr>
-          <w:rFonts w:ascii="Times New Roman" w:hAnsi="Times New Roman" w:cs="Times New Roman"/>
-        </w:rPr>
-        <w:t xml:space="preserve">the </w:t>
+        <w:t xml:space="preserve"> This project will make use of the </w:t>
       </w:r>
       <w:hyperlink r:id="rId8" w:history="1">
         <w:r>
@@ -355,7 +335,19 @@
         <w:rPr>
           <w:rFonts w:ascii="Times New Roman" w:hAnsi="Times New Roman" w:cs="Times New Roman"/>
         </w:rPr>
-        <w:t xml:space="preserve"> spam and non-spam. </w:t>
+        <w:t xml:space="preserve"> spam and non-spam</w:t>
+      </w:r>
+      <w:r>
+        <w:rPr>
+          <w:rFonts w:ascii="Times New Roman" w:hAnsi="Times New Roman" w:cs="Times New Roman"/>
+        </w:rPr>
+        <w:t xml:space="preserve"> as this is a binary classification problem</w:t>
+      </w:r>
+      <w:r>
+        <w:rPr>
+          <w:rFonts w:ascii="Times New Roman" w:hAnsi="Times New Roman" w:cs="Times New Roman"/>
+        </w:rPr>
+        <w:t xml:space="preserve">. </w:t>
       </w:r>
     </w:p>
     <w:p>
@@ -687,21 +679,7 @@
         <w:rPr>
           <w:rFonts w:ascii="Times New Roman" w:hAnsi="Times New Roman" w:cs="Times New Roman"/>
         </w:rPr>
-        <w:t xml:space="preserve">. The dataset has been made publicly available on </w:t>
-      </w:r>
-      <w:proofErr w:type="spellStart"/>
-      <w:r>
-        <w:rPr>
-          <w:rFonts w:ascii="Times New Roman" w:hAnsi="Times New Roman" w:cs="Times New Roman"/>
-        </w:rPr>
-        <w:t>Kaggle</w:t>
-      </w:r>
-      <w:proofErr w:type="spellEnd"/>
-      <w:r>
-        <w:rPr>
-          <w:rFonts w:ascii="Times New Roman" w:hAnsi="Times New Roman" w:cs="Times New Roman"/>
-        </w:rPr>
-        <w:t>. It contains a total of 5,572 messages that are tagged as ham (legitimate) or spam. The dataset itself is split between two columns</w:t>
+        <w:t>. The dataset has been made publicly available on Kaggle. It contains a total of 5,572 messages that are tagged as ham (legitimate) or spam. The dataset itself is split between two columns</w:t>
       </w:r>
       <w:r>
         <w:rPr>
@@ -1073,23 +1051,13 @@
         </w:rPr>
         <w:t xml:space="preserve">. </w:t>
       </w:r>
-      <w:proofErr w:type="spellStart"/>
-      <w:r>
-        <w:rPr>
-          <w:rFonts w:ascii="Times New Roman" w:hAnsi="Times New Roman" w:cs="Times New Roman"/>
-          <w:sz w:val="20"/>
-          <w:szCs w:val="20"/>
-        </w:rPr>
-        <w:t>WordCloud</w:t>
-      </w:r>
-      <w:proofErr w:type="spellEnd"/>
-      <w:r>
-        <w:rPr>
-          <w:rFonts w:ascii="Times New Roman" w:hAnsi="Times New Roman" w:cs="Times New Roman"/>
-          <w:sz w:val="20"/>
-          <w:szCs w:val="20"/>
-        </w:rPr>
-        <w:t xml:space="preserve"> Generated from Spam Messages</w:t>
+      <w:r>
+        <w:rPr>
+          <w:rFonts w:ascii="Times New Roman" w:hAnsi="Times New Roman" w:cs="Times New Roman"/>
+          <w:sz w:val="20"/>
+          <w:szCs w:val="20"/>
+        </w:rPr>
+        <w:t>WordCloud Generated from Spam Messages</w:t>
       </w:r>
     </w:p>
     <w:p>
@@ -1185,23 +1153,13 @@
         </w:rPr>
         <w:t xml:space="preserve">. </w:t>
       </w:r>
-      <w:proofErr w:type="spellStart"/>
-      <w:r>
-        <w:rPr>
-          <w:rFonts w:ascii="Times New Roman" w:hAnsi="Times New Roman" w:cs="Times New Roman"/>
-          <w:sz w:val="20"/>
-          <w:szCs w:val="20"/>
-        </w:rPr>
-        <w:t>WordCloud</w:t>
-      </w:r>
-      <w:proofErr w:type="spellEnd"/>
-      <w:r>
-        <w:rPr>
-          <w:rFonts w:ascii="Times New Roman" w:hAnsi="Times New Roman" w:cs="Times New Roman"/>
-          <w:sz w:val="20"/>
-          <w:szCs w:val="20"/>
-        </w:rPr>
-        <w:t xml:space="preserve"> Generated from Ham Messages</w:t>
+      <w:r>
+        <w:rPr>
+          <w:rFonts w:ascii="Times New Roman" w:hAnsi="Times New Roman" w:cs="Times New Roman"/>
+          <w:sz w:val="20"/>
+          <w:szCs w:val="20"/>
+        </w:rPr>
+        <w:t>WordCloud Generated from Ham Messages</w:t>
       </w:r>
     </w:p>
     <w:p>
@@ -1270,7 +1228,240 @@
         <w:rPr>
           <w:rFonts w:ascii="Times New Roman" w:hAnsi="Times New Roman" w:cs="Times New Roman"/>
         </w:rPr>
-        <w:t xml:space="preserve">The algorithm used is a Convolutional Neural Network (CNN), a state-of-the-art algorithm for classification. The CNN is comprised of multiple layers which assign different probabilities to the inputs based on specified parameters. Using a CNN for this task is advantageous as there are many different parameters that can be used to fine-tune the model. </w:t>
+        <w:t xml:space="preserve">The algorithm used is a Convolutional Neural Network (CNN), a state-of-the-art algorithm for classification. The CNN is comprised of multiple layers which assign different probabilities to the inputs based on specified parameters. </w:t>
+      </w:r>
+    </w:p>
+    <w:p>
+      <w:pPr>
+        <w:spacing w:line="360" w:lineRule="auto"/>
+        <w:rPr>
+          <w:rFonts w:ascii="Times New Roman" w:hAnsi="Times New Roman" w:cs="Times New Roman"/>
+        </w:rPr>
+      </w:pPr>
+    </w:p>
+    <w:p>
+      <w:pPr>
+        <w:spacing w:line="360" w:lineRule="auto"/>
+        <w:rPr>
+          <w:rFonts w:ascii="Times New Roman" w:hAnsi="Times New Roman" w:cs="Times New Roman"/>
+        </w:rPr>
+      </w:pPr>
+      <w:r>
+        <w:rPr>
+          <w:rFonts w:ascii="Times New Roman" w:hAnsi="Times New Roman" w:cs="Times New Roman"/>
+        </w:rPr>
+        <w:t xml:space="preserve">On a high level, each layer in the network contains a “convolution” of the input data. The convolution applies some kind of function to the input data, converting it from its original state to another matrix. For example, for a black and white image, the convoluted result might be a matrix with 0 representing the white pixels and 1 representing the black pixels. By using multiple layers in the CNN, the convolutions from the input layer are used to compute results of the output. </w:t>
+      </w:r>
+    </w:p>
+    <w:p>
+      <w:pPr>
+        <w:spacing w:line="360" w:lineRule="auto"/>
+        <w:rPr>
+          <w:rFonts w:ascii="Times New Roman" w:hAnsi="Times New Roman" w:cs="Times New Roman"/>
+        </w:rPr>
+      </w:pPr>
+      <w:r>
+        <w:rPr>
+          <w:rFonts w:ascii="Times New Roman" w:hAnsi="Times New Roman" w:cs="Times New Roman"/>
+        </w:rPr>
+        <w:t>With natural language processing, we can use Keras’s text preprocessing to convert the text into matrices that can then be fed into our CNN. An example of how the CNN might process the text matrix is included below:</w:t>
+      </w:r>
+    </w:p>
+    <w:p>
+      <w:pPr>
+        <w:spacing w:line="360" w:lineRule="auto"/>
+        <w:rPr>
+          <w:rFonts w:ascii="Times New Roman" w:hAnsi="Times New Roman" w:cs="Times New Roman"/>
+        </w:rPr>
+      </w:pPr>
+      <w:r>
+        <w:rPr>
+          <w:rFonts w:ascii="Times New Roman" w:hAnsi="Times New Roman" w:cs="Times New Roman"/>
+          <w:noProof/>
+          <w:lang w:eastAsia="zh-CN"/>
+        </w:rPr>
+        <w:drawing>
+          <wp:inline distT="0" distB="0" distL="0" distR="0" wp14:anchorId="57C2C184" wp14:editId="2615CAA2">
+            <wp:extent cx="5943600" cy="5438775"/>
+            <wp:effectExtent l="0" t="0" r="0" b="0"/>
+            <wp:docPr id="5" name="Picture 5"/>
+            <wp:cNvGraphicFramePr>
+              <a:graphicFrameLocks xmlns:a="http://schemas.openxmlformats.org/drawingml/2006/main" noChangeAspect="1"/>
+            </wp:cNvGraphicFramePr>
+            <a:graphic xmlns:a="http://schemas.openxmlformats.org/drawingml/2006/main">
+              <a:graphicData uri="http://schemas.openxmlformats.org/drawingml/2006/picture">
+                <pic:pic xmlns:pic="http://schemas.openxmlformats.org/drawingml/2006/picture">
+                  <pic:nvPicPr>
+                    <pic:cNvPr id="5" name="Screen-Shot-2015-11-06-at-12.05.40-PM-1024x937.png"/>
+                    <pic:cNvPicPr/>
+                  </pic:nvPicPr>
+                  <pic:blipFill>
+                    <a:blip r:embed="rId13">
+                      <a:extLst>
+                        <a:ext uri="{28A0092B-C50C-407E-A947-70E740481C1C}">
+                          <a14:useLocalDpi xmlns:a14="http://schemas.microsoft.com/office/drawing/2010/main" val="0"/>
+                        </a:ext>
+                      </a:extLst>
+                    </a:blip>
+                    <a:stretch>
+                      <a:fillRect/>
+                    </a:stretch>
+                  </pic:blipFill>
+                  <pic:spPr>
+                    <a:xfrm>
+                      <a:off x="0" y="0"/>
+                      <a:ext cx="5943600" cy="5438775"/>
+                    </a:xfrm>
+                    <a:prstGeom prst="rect">
+                      <a:avLst/>
+                    </a:prstGeom>
+                  </pic:spPr>
+                </pic:pic>
+              </a:graphicData>
+            </a:graphic>
+          </wp:inline>
+        </w:drawing>
+      </w:r>
+    </w:p>
+    <w:p>
+      <w:pPr>
+        <w:spacing w:line="276" w:lineRule="auto"/>
+        <w:jc w:val="center"/>
+        <w:rPr>
+          <w:rFonts w:ascii="Times New Roman" w:hAnsi="Times New Roman" w:cs="Times New Roman"/>
+          <w:sz w:val="20"/>
+          <w:szCs w:val="20"/>
+        </w:rPr>
+      </w:pPr>
+      <w:r>
+        <w:rPr>
+          <w:rFonts w:ascii="Times New Roman" w:hAnsi="Times New Roman" w:cs="Times New Roman"/>
+          <w:b/>
+          <w:sz w:val="20"/>
+          <w:szCs w:val="20"/>
+        </w:rPr>
+        <w:t>Figure 4</w:t>
+      </w:r>
+      <w:r>
+        <w:rPr>
+          <w:rFonts w:ascii="Times New Roman" w:hAnsi="Times New Roman" w:cs="Times New Roman"/>
+          <w:b/>
+          <w:sz w:val="20"/>
+          <w:szCs w:val="20"/>
+        </w:rPr>
+        <w:t xml:space="preserve">. </w:t>
+      </w:r>
+      <w:r>
+        <w:rPr>
+          <w:rFonts w:ascii="Times New Roman" w:hAnsi="Times New Roman" w:cs="Times New Roman"/>
+          <w:sz w:val="20"/>
+          <w:szCs w:val="20"/>
+        </w:rPr>
+        <w:t>Example of CNN for sentence classification. Binary classification is assumed and displayed two possible output states.</w:t>
+      </w:r>
+      <w:r>
+        <w:rPr>
+          <w:rStyle w:val="FootnoteReference"/>
+          <w:rFonts w:ascii="Times New Roman" w:hAnsi="Times New Roman" w:cs="Times New Roman"/>
+          <w:sz w:val="20"/>
+          <w:szCs w:val="20"/>
+        </w:rPr>
+        <w:footnoteReference w:id="6"/>
+      </w:r>
+    </w:p>
+    <w:p>
+      <w:pPr>
+        <w:spacing w:line="360" w:lineRule="auto"/>
+        <w:rPr>
+          <w:rFonts w:ascii="Times New Roman" w:hAnsi="Times New Roman" w:cs="Times New Roman"/>
+        </w:rPr>
+      </w:pPr>
+      <w:r>
+        <w:rPr>
+          <w:rFonts w:ascii="Times New Roman" w:hAnsi="Times New Roman" w:cs="Times New Roman"/>
+        </w:rPr>
+        <w:t xml:space="preserve">As depicted by the model above, the layers have differing dimensionality. Being able to change the dimensionality of the outputs from layers is extremely beneficial for efficiency and fitting purposes. One way to do this is to apply pooling which provides a fixed size output matrix. </w:t>
+      </w:r>
+      <w:r>
+        <w:rPr>
+          <w:rFonts w:ascii="Times New Roman" w:hAnsi="Times New Roman" w:cs="Times New Roman"/>
+        </w:rPr>
+        <w:t>Pooling layers subsample their input</w:t>
+      </w:r>
+      <w:r>
+        <w:rPr>
+          <w:rStyle w:val="FootnoteReference"/>
+          <w:rFonts w:ascii="Times New Roman" w:hAnsi="Times New Roman" w:cs="Times New Roman"/>
+        </w:rPr>
+        <w:footnoteReference w:id="7"/>
+      </w:r>
+      <w:r>
+        <w:rPr>
+          <w:rFonts w:ascii="Times New Roman" w:hAnsi="Times New Roman" w:cs="Times New Roman"/>
+        </w:rPr>
+        <w:t xml:space="preserve">. </w:t>
+      </w:r>
+      <w:r>
+        <w:rPr>
+          <w:rFonts w:ascii="Times New Roman" w:hAnsi="Times New Roman" w:cs="Times New Roman"/>
+        </w:rPr>
+        <w:t xml:space="preserve">The max pooling operation keeps information about the presence of features in the text but loses information about exactly where it happened, something that is incredibly valuable in scanning texts for similar recurrences of words/phrases. </w:t>
+      </w:r>
+      <w:r>
+        <w:rPr>
+          <w:rFonts w:ascii="Times New Roman" w:hAnsi="Times New Roman" w:cs="Times New Roman"/>
+        </w:rPr>
+        <w:t>By restricting the size of the output matrix, it is easier to avoid overfitting with too many parameters.</w:t>
+      </w:r>
+      <w:r>
+        <w:rPr>
+          <w:rFonts w:ascii="Times New Roman" w:hAnsi="Times New Roman" w:cs="Times New Roman"/>
+        </w:rPr>
+        <w:t xml:space="preserve"> Another way we can regularize the CNN will be to use a dropout layer that forces a fraction of the neurons in the neural network to “dropout” and force the network to learn features that are more holistically critical to correctly classifying the data in question.</w:t>
+      </w:r>
+    </w:p>
+    <w:p>
+      <w:pPr>
+        <w:spacing w:line="360" w:lineRule="auto"/>
+        <w:rPr>
+          <w:rFonts w:ascii="Times New Roman" w:hAnsi="Times New Roman" w:cs="Times New Roman"/>
+        </w:rPr>
+      </w:pPr>
+    </w:p>
+    <w:p>
+      <w:pPr>
+        <w:spacing w:line="360" w:lineRule="auto"/>
+        <w:rPr>
+          <w:rFonts w:ascii="Times New Roman" w:hAnsi="Times New Roman" w:cs="Times New Roman"/>
+        </w:rPr>
+      </w:pPr>
+      <w:r>
+        <w:rPr>
+          <w:rFonts w:ascii="Times New Roman" w:hAnsi="Times New Roman" w:cs="Times New Roman"/>
+        </w:rPr>
+        <w:t>We can apply filters to each layer to detect specific features that might be useful to us. While training, the CNN learns the values of its filters. The layers then compute probabilities that ultimately provide a high level tool- in this case, deciding whether a text message is spam or legitimate.</w:t>
+      </w:r>
+    </w:p>
+    <w:p>
+      <w:pPr>
+        <w:spacing w:line="360" w:lineRule="auto"/>
+        <w:rPr>
+          <w:rFonts w:ascii="Times New Roman" w:hAnsi="Times New Roman" w:cs="Times New Roman"/>
+        </w:rPr>
+      </w:pPr>
+    </w:p>
+    <w:p>
+      <w:pPr>
+        <w:spacing w:line="360" w:lineRule="auto"/>
+        <w:rPr>
+          <w:rFonts w:ascii="Times New Roman" w:hAnsi="Times New Roman" w:cs="Times New Roman"/>
+        </w:rPr>
+      </w:pPr>
+      <w:r>
+        <w:rPr>
+          <w:rFonts w:ascii="Times New Roman" w:hAnsi="Times New Roman" w:cs="Times New Roman"/>
+        </w:rPr>
+        <w:t xml:space="preserve">Using a CNN for this task is advantageous as there are many different parameters that can be used to fine-tune the model. </w:t>
       </w:r>
       <w:r>
         <w:rPr>
@@ -1405,77 +1596,7 @@
         <w:rPr>
           <w:rFonts w:ascii="Times New Roman" w:hAnsi="Times New Roman" w:cs="Times New Roman"/>
         </w:rPr>
-        <w:t xml:space="preserve">The first model was one included as a kernel to the dataset on </w:t>
-      </w:r>
-      <w:proofErr w:type="spellStart"/>
-      <w:r>
-        <w:rPr>
-          <w:rFonts w:ascii="Times New Roman" w:hAnsi="Times New Roman" w:cs="Times New Roman"/>
-        </w:rPr>
-        <w:t>Kaggle</w:t>
-      </w:r>
-      <w:proofErr w:type="spellEnd"/>
-      <w:r>
-        <w:rPr>
-          <w:rFonts w:ascii="Times New Roman" w:hAnsi="Times New Roman" w:cs="Times New Roman"/>
-        </w:rPr>
-        <w:t>, and this CNN achieved an accuracy of 99.8%. This model used three layers, a binary cross entropy loss function, the Adam optimizer, and “</w:t>
-      </w:r>
-      <w:proofErr w:type="spellStart"/>
-      <w:r>
-        <w:rPr>
-          <w:rFonts w:ascii="Times New Roman" w:hAnsi="Times New Roman" w:cs="Times New Roman"/>
-        </w:rPr>
-        <w:t>relu</w:t>
-      </w:r>
-      <w:proofErr w:type="spellEnd"/>
-      <w:r>
-        <w:rPr>
-          <w:rFonts w:ascii="Times New Roman" w:hAnsi="Times New Roman" w:cs="Times New Roman"/>
-        </w:rPr>
-        <w:t>” activation functions for the first two layers and a sigmoid activation function applied to the last layer. While 99.8% is a high accuracy already, I added an additional layer as seen in the notebook, adding in the “</w:t>
-      </w:r>
-      <w:proofErr w:type="spellStart"/>
-      <w:r>
-        <w:rPr>
-          <w:rFonts w:ascii="Times New Roman" w:hAnsi="Times New Roman" w:cs="Times New Roman"/>
-        </w:rPr>
-        <w:t>tanh</w:t>
-      </w:r>
-      <w:proofErr w:type="spellEnd"/>
-      <w:r>
-        <w:rPr>
-          <w:rFonts w:ascii="Times New Roman" w:hAnsi="Times New Roman" w:cs="Times New Roman"/>
-        </w:rPr>
-        <w:t xml:space="preserve">” activation function. Additionally, I used the </w:t>
-      </w:r>
-      <w:proofErr w:type="spellStart"/>
-      <w:r>
-        <w:rPr>
-          <w:rFonts w:ascii="Times New Roman" w:hAnsi="Times New Roman" w:cs="Times New Roman"/>
-        </w:rPr>
-        <w:t>Adagrad</w:t>
-      </w:r>
-      <w:proofErr w:type="spellEnd"/>
-      <w:r>
-        <w:rPr>
-          <w:rFonts w:ascii="Times New Roman" w:hAnsi="Times New Roman" w:cs="Times New Roman"/>
-        </w:rPr>
-        <w:t xml:space="preserve"> optimizer. </w:t>
-      </w:r>
-      <w:proofErr w:type="gramStart"/>
-      <w:r>
-        <w:rPr>
-          <w:rFonts w:ascii="Times New Roman" w:hAnsi="Times New Roman" w:cs="Times New Roman"/>
-        </w:rPr>
-        <w:t>Indeed</w:t>
-      </w:r>
-      <w:proofErr w:type="gramEnd"/>
-      <w:r>
-        <w:rPr>
-          <w:rFonts w:ascii="Times New Roman" w:hAnsi="Times New Roman" w:cs="Times New Roman"/>
-        </w:rPr>
-        <w:t xml:space="preserve"> the results of running both of these models on a total of 10 epochs with batch sizes of 32 inputs and a validation split of 0.2, we see that the modified model reaches an accuracy of 96.72% on the first epoch whereas the former model reaches an accuracy of 95.04% on the first epoch.</w:t>
+        <w:t>The first model was one included as a kernel to the dataset on Kaggle, and this CNN achieved an accuracy of 99.8%. This model used three layers, a binary cross entropy loss function, the Adam optimizer, and “relu” activation functions for the first two layers and a sigmoid activation function applied to the last layer. While 99.8% is a high accuracy already, I added an additional layer as seen in the notebook, adding in the “tanh” activation function. Additionally, I used the Adagrad optimizer. Indeed the results of running both of these models on a total of 10 epochs with batch sizes of 32 inputs and a validation split of 0.2, we see that the modified model reaches an accuracy of 96.72% on the first epoch whereas the former model reaches an accuracy of 95.04% on the first epoch.</w:t>
       </w:r>
     </w:p>
     <w:p>
@@ -1503,21 +1624,7 @@
         <w:rPr>
           <w:rFonts w:ascii="Times New Roman" w:hAnsi="Times New Roman" w:cs="Times New Roman"/>
         </w:rPr>
-        <w:t xml:space="preserve">I also used </w:t>
-      </w:r>
-      <w:proofErr w:type="spellStart"/>
-      <w:r>
-        <w:rPr>
-          <w:rFonts w:ascii="Times New Roman" w:hAnsi="Times New Roman" w:cs="Times New Roman"/>
-        </w:rPr>
-        <w:t>Adagrad</w:t>
-      </w:r>
-      <w:proofErr w:type="spellEnd"/>
-      <w:r>
-        <w:rPr>
-          <w:rFonts w:ascii="Times New Roman" w:hAnsi="Times New Roman" w:cs="Times New Roman"/>
-        </w:rPr>
-        <w:t xml:space="preserve"> as the optimizer instead, and applying gradient descent along with a higher dropout rate at each layer likely helped the model train itself to such a high accuracy rate.</w:t>
+        <w:t>I also used Adagrad as the optimizer instead, and applying gradient descent along with a higher dropout rate at each layer likely helped the model train itself to such a high accuracy rate.</w:t>
       </w:r>
     </w:p>
     <w:p>
@@ -1585,79 +1692,41 @@
         </w:rPr>
         <w:t xml:space="preserve">As a benchmark, I will </w:t>
       </w:r>
-      <w:proofErr w:type="gramStart"/>
-      <w:r>
-        <w:rPr>
-          <w:rFonts w:ascii="Times New Roman" w:hAnsi="Times New Roman" w:cs="Times New Roman"/>
-        </w:rPr>
-        <w:t>applied</w:t>
-      </w:r>
-      <w:proofErr w:type="gramEnd"/>
-      <w:r>
-        <w:rPr>
-          <w:rFonts w:ascii="Times New Roman" w:hAnsi="Times New Roman" w:cs="Times New Roman"/>
-        </w:rPr>
-        <w:t xml:space="preserve"> </w:t>
-      </w:r>
-      <w:r>
-        <w:rPr>
-          <w:rFonts w:ascii="Times New Roman" w:hAnsi="Times New Roman" w:cs="Times New Roman"/>
-        </w:rPr>
-        <w:t xml:space="preserve">K-nearest neighbors to the data. While testing with the K-nearest </w:t>
-      </w:r>
-      <w:proofErr w:type="gramStart"/>
-      <w:r>
-        <w:rPr>
-          <w:rFonts w:ascii="Times New Roman" w:hAnsi="Times New Roman" w:cs="Times New Roman"/>
-        </w:rPr>
-        <w:t>neighbors</w:t>
-      </w:r>
-      <w:proofErr w:type="gramEnd"/>
-      <w:r>
-        <w:rPr>
-          <w:rFonts w:ascii="Times New Roman" w:hAnsi="Times New Roman" w:cs="Times New Roman"/>
-        </w:rPr>
-        <w:t xml:space="preserve"> classifier, I saw that setting the number of neighbors to 1 gave the highest accuracy score of 95.16%</w:t>
-      </w:r>
-      <w:r>
-        <w:rPr>
-          <w:rFonts w:ascii="Times New Roman" w:hAnsi="Times New Roman" w:cs="Times New Roman"/>
-        </w:rPr>
-        <w:t xml:space="preserve"> and an F1 score of 44.56%</w:t>
-      </w:r>
-      <w:r>
-        <w:rPr>
-          <w:rFonts w:ascii="Times New Roman" w:hAnsi="Times New Roman" w:cs="Times New Roman"/>
-        </w:rPr>
-        <w:t xml:space="preserve">. In order to preprocess the data for K-nearest neighbors, I used a </w:t>
-      </w:r>
-      <w:proofErr w:type="spellStart"/>
-      <w:r>
-        <w:rPr>
-          <w:rFonts w:ascii="Times New Roman" w:hAnsi="Times New Roman" w:cs="Times New Roman"/>
-        </w:rPr>
-        <w:t>vectorizer</w:t>
-      </w:r>
-      <w:proofErr w:type="spellEnd"/>
-      <w:r>
-        <w:rPr>
-          <w:rFonts w:ascii="Times New Roman" w:hAnsi="Times New Roman" w:cs="Times New Roman"/>
-        </w:rPr>
-        <w:t xml:space="preserve"> (the </w:t>
-      </w:r>
-      <w:proofErr w:type="spellStart"/>
-      <w:r>
-        <w:rPr>
-          <w:rFonts w:ascii="Times New Roman" w:hAnsi="Times New Roman" w:cs="Times New Roman"/>
-        </w:rPr>
-        <w:t>TfidfVectorizer</w:t>
-      </w:r>
-      <w:proofErr w:type="spellEnd"/>
-      <w:r>
-        <w:rPr>
-          <w:rFonts w:ascii="Times New Roman" w:hAnsi="Times New Roman" w:cs="Times New Roman"/>
-        </w:rPr>
-        <w:t>) to fit the message data. I decided to use an algorithm that did not make use of deep learning because I wanted to compare the results. Especially with data involving natural language, it makes sense that there are non-linear patterns being observed in the messages. As such, it seemed to make the most sense to try K-nearest neighbors as this is a clustering algorithm and compare the results of it to that of applying a CNN. However, the 95.16% accuracy achieved by K-nearest neighbors is still less than the accuracy achieved by the CNN discussed earlier on its run on the very first epoch.</w:t>
+      <w:r>
+        <w:rPr>
+          <w:rFonts w:ascii="Times New Roman" w:hAnsi="Times New Roman" w:cs="Times New Roman"/>
+        </w:rPr>
+        <w:t xml:space="preserve">applied </w:t>
+      </w:r>
+      <w:r>
+        <w:rPr>
+          <w:rFonts w:ascii="Times New Roman" w:hAnsi="Times New Roman" w:cs="Times New Roman"/>
+        </w:rPr>
+        <w:t>K-nearest neighbors to the data. While testing with the K-nearest neighbors classifier, I saw that setting the number of neighbors to 1 gave the highest accuracy score of 95.16%</w:t>
+      </w:r>
+      <w:r>
+        <w:rPr>
+          <w:rFonts w:ascii="Times New Roman" w:hAnsi="Times New Roman" w:cs="Times New Roman"/>
+        </w:rPr>
+        <w:t xml:space="preserve"> and an F</w:t>
+      </w:r>
+      <w:r>
+        <w:rPr>
+          <w:rFonts w:ascii="Times New Roman" w:hAnsi="Times New Roman" w:cs="Times New Roman"/>
+        </w:rPr>
+        <w:t>-</w:t>
+      </w:r>
+      <w:r>
+        <w:rPr>
+          <w:rFonts w:ascii="Times New Roman" w:hAnsi="Times New Roman" w:cs="Times New Roman"/>
+        </w:rPr>
+        <w:t>1 score of 44.56%</w:t>
+      </w:r>
+      <w:r>
+        <w:rPr>
+          <w:rFonts w:ascii="Times New Roman" w:hAnsi="Times New Roman" w:cs="Times New Roman"/>
+        </w:rPr>
+        <w:t>. In order to preprocess the data for K-nearest neighbors, I used a vectorizer (the TfidfVectorizer) to fit the message data. I decided to use an algorithm that did not make use of deep learning because I wanted to compare the results. Especially with data involving natural language, it makes sense that there are non-linear patterns being observed in the messages. As such, it seemed to make the most sense to try K-nearest neighbors and compare the results of it to that of applying a CNN. However, the 95.16% accuracy achieved by K-nearest neighbors is still less than the accuracy achieved by the CNN discussed earlier on its run on the very first epoch.</w:t>
       </w:r>
       <w:r>
         <w:rPr>
@@ -1773,21 +1842,7 @@
         <w:rPr>
           <w:rFonts w:ascii="Times New Roman" w:hAnsi="Times New Roman" w:cs="Times New Roman"/>
         </w:rPr>
-        <w:t xml:space="preserve"> Once the labels had been encoded, then the tokenizer was applied to </w:t>
-      </w:r>
-      <w:proofErr w:type="spellStart"/>
-      <w:r>
-        <w:rPr>
-          <w:rFonts w:ascii="Times New Roman" w:hAnsi="Times New Roman" w:cs="Times New Roman"/>
-        </w:rPr>
-        <w:t>vectorize</w:t>
-      </w:r>
-      <w:proofErr w:type="spellEnd"/>
-      <w:r>
-        <w:rPr>
-          <w:rFonts w:ascii="Times New Roman" w:hAnsi="Times New Roman" w:cs="Times New Roman"/>
-        </w:rPr>
-        <w:t xml:space="preserve"> the messages. </w:t>
+        <w:t xml:space="preserve"> Once the labels had been encoded, then the tokenizer was applied to vectorize the messages. </w:t>
       </w:r>
       <w:r>
         <w:rPr>
@@ -1799,35 +1854,7 @@
         <w:rPr>
           <w:rFonts w:ascii="Times New Roman" w:hAnsi="Times New Roman" w:cs="Times New Roman"/>
         </w:rPr>
-        <w:t xml:space="preserve">using </w:t>
-      </w:r>
-      <w:proofErr w:type="spellStart"/>
-      <w:r>
-        <w:rPr>
-          <w:rFonts w:ascii="Times New Roman" w:hAnsi="Times New Roman" w:cs="Times New Roman"/>
-        </w:rPr>
-        <w:t>Keras’s</w:t>
-      </w:r>
-      <w:proofErr w:type="spellEnd"/>
-      <w:r>
-        <w:rPr>
-          <w:rFonts w:ascii="Times New Roman" w:hAnsi="Times New Roman" w:cs="Times New Roman"/>
-        </w:rPr>
-        <w:t xml:space="preserve"> Tokenizer function as this takes advantage of breaking the text within the messages into different segments (tokens). Having </w:t>
-      </w:r>
-      <w:proofErr w:type="spellStart"/>
-      <w:r>
-        <w:rPr>
-          <w:rFonts w:ascii="Times New Roman" w:hAnsi="Times New Roman" w:cs="Times New Roman"/>
-        </w:rPr>
-        <w:t>vectorized</w:t>
-      </w:r>
-      <w:proofErr w:type="spellEnd"/>
-      <w:r>
-        <w:rPr>
-          <w:rFonts w:ascii="Times New Roman" w:hAnsi="Times New Roman" w:cs="Times New Roman"/>
-        </w:rPr>
-        <w:t xml:space="preserve"> the textual data,</w:t>
+        <w:t>using Keras’s Tokenizer function as this takes advantage of breaking the text within the messages into different segments (tokens). Having vectorized the textual data,</w:t>
       </w:r>
       <w:r>
         <w:rPr>
@@ -1839,41 +1866,13 @@
         <w:rPr>
           <w:rFonts w:ascii="Times New Roman" w:hAnsi="Times New Roman" w:cs="Times New Roman"/>
         </w:rPr>
-        <w:t>the messages were then translated to matrices using the “</w:t>
-      </w:r>
-      <w:proofErr w:type="spellStart"/>
-      <w:r>
-        <w:rPr>
-          <w:rFonts w:ascii="Times New Roman" w:hAnsi="Times New Roman" w:cs="Times New Roman"/>
-        </w:rPr>
-        <w:t>texts_to_matrix</w:t>
-      </w:r>
-      <w:proofErr w:type="spellEnd"/>
-      <w:r>
-        <w:rPr>
-          <w:rFonts w:ascii="Times New Roman" w:hAnsi="Times New Roman" w:cs="Times New Roman"/>
-        </w:rPr>
-        <w:t xml:space="preserve">” function. </w:t>
-      </w:r>
-      <w:r>
-        <w:rPr>
-          <w:rFonts w:ascii="Times New Roman" w:hAnsi="Times New Roman" w:cs="Times New Roman"/>
-        </w:rPr>
-        <w:t xml:space="preserve">With the </w:t>
-      </w:r>
-      <w:proofErr w:type="gramStart"/>
-      <w:r>
-        <w:rPr>
-          <w:rFonts w:ascii="Times New Roman" w:hAnsi="Times New Roman" w:cs="Times New Roman"/>
-        </w:rPr>
-        <w:t>messages</w:t>
-      </w:r>
-      <w:proofErr w:type="gramEnd"/>
-      <w:r>
-        <w:rPr>
-          <w:rFonts w:ascii="Times New Roman" w:hAnsi="Times New Roman" w:cs="Times New Roman"/>
-        </w:rPr>
-        <w:t xml:space="preserve"> all being represented by matrices, we can think of each message having been encoded into uniform data that can then be trained and tested on.</w:t>
+        <w:t xml:space="preserve">the messages were then translated to matrices using the “texts_to_matrix” function. </w:t>
+      </w:r>
+      <w:r>
+        <w:rPr>
+          <w:rFonts w:ascii="Times New Roman" w:hAnsi="Times New Roman" w:cs="Times New Roman"/>
+        </w:rPr>
+        <w:t>With the messages all being represented by matrices, we can think of each message having been encoded into uniform data that can then be trained and tested on.</w:t>
       </w:r>
     </w:p>
     <w:p>
@@ -1911,140 +1910,42 @@
         <w:rPr>
           <w:rFonts w:ascii="Times New Roman" w:hAnsi="Times New Roman" w:cs="Times New Roman"/>
         </w:rPr>
-        <w:t xml:space="preserve">Implementation of both K-nearest neighbors and the CNN were both done in a </w:t>
-      </w:r>
-      <w:proofErr w:type="spellStart"/>
-      <w:r>
-        <w:rPr>
-          <w:rFonts w:ascii="Times New Roman" w:hAnsi="Times New Roman" w:cs="Times New Roman"/>
-        </w:rPr>
-        <w:t>Jupyter</w:t>
-      </w:r>
-      <w:proofErr w:type="spellEnd"/>
-      <w:r>
-        <w:rPr>
-          <w:rFonts w:ascii="Times New Roman" w:hAnsi="Times New Roman" w:cs="Times New Roman"/>
-        </w:rPr>
-        <w:t xml:space="preserve"> notebook. </w:t>
-      </w:r>
-      <w:r>
-        <w:rPr>
-          <w:rFonts w:ascii="Times New Roman" w:hAnsi="Times New Roman" w:cs="Times New Roman"/>
-        </w:rPr>
-        <w:t xml:space="preserve">For the CNN, I used </w:t>
-      </w:r>
-      <w:proofErr w:type="spellStart"/>
-      <w:r>
-        <w:rPr>
-          <w:rFonts w:ascii="Times New Roman" w:hAnsi="Times New Roman" w:cs="Times New Roman"/>
-        </w:rPr>
-        <w:t>Keras</w:t>
-      </w:r>
-      <w:proofErr w:type="spellEnd"/>
-      <w:r>
-        <w:rPr>
-          <w:rFonts w:ascii="Times New Roman" w:hAnsi="Times New Roman" w:cs="Times New Roman"/>
-        </w:rPr>
-        <w:t xml:space="preserve"> with a </w:t>
-      </w:r>
-      <w:proofErr w:type="spellStart"/>
-      <w:r>
-        <w:rPr>
-          <w:rFonts w:ascii="Times New Roman" w:hAnsi="Times New Roman" w:cs="Times New Roman"/>
-        </w:rPr>
-        <w:t>Tensorflow</w:t>
-      </w:r>
-      <w:proofErr w:type="spellEnd"/>
-      <w:r>
-        <w:rPr>
-          <w:rFonts w:ascii="Times New Roman" w:hAnsi="Times New Roman" w:cs="Times New Roman"/>
-        </w:rPr>
-        <w:t xml:space="preserve"> backend. The first thing I did was to rename the columns from their default values of “v1” and “v2” to more descriptive titles “label” and “text” respectively. For the visualizations, I wrote a function </w:t>
-      </w:r>
-      <w:proofErr w:type="spellStart"/>
-      <w:r>
-        <w:rPr>
-          <w:rFonts w:ascii="Times New Roman" w:hAnsi="Times New Roman" w:cs="Times New Roman"/>
-        </w:rPr>
-        <w:t>wordFreqs</w:t>
-      </w:r>
-      <w:proofErr w:type="spellEnd"/>
-      <w:r>
-        <w:rPr>
-          <w:rFonts w:ascii="Times New Roman" w:hAnsi="Times New Roman" w:cs="Times New Roman"/>
-        </w:rPr>
-        <w:t xml:space="preserve">(text) that took in text and output a dictionary recording word frequencies from the text. After creating dictionaries for both the spam messages as well as the ham messages, I created two word clouds for the two groups of messages. </w:t>
-      </w:r>
-    </w:p>
-    <w:p>
-      <w:pPr>
-        <w:spacing w:line="360" w:lineRule="auto"/>
-        <w:rPr>
-          <w:rFonts w:ascii="Times New Roman" w:hAnsi="Times New Roman" w:cs="Times New Roman"/>
-        </w:rPr>
-      </w:pPr>
-    </w:p>
-    <w:p>
-      <w:pPr>
-        <w:spacing w:line="360" w:lineRule="auto"/>
-        <w:rPr>
-          <w:rFonts w:ascii="Times New Roman" w:hAnsi="Times New Roman" w:cs="Times New Roman"/>
-        </w:rPr>
-      </w:pPr>
-      <w:r>
-        <w:rPr>
-          <w:rFonts w:ascii="Times New Roman" w:hAnsi="Times New Roman" w:cs="Times New Roman"/>
-        </w:rPr>
-        <w:t xml:space="preserve">While creating the two word clouds, I ran into some complications with deciding whether or not I wanted to </w:t>
-      </w:r>
-      <w:proofErr w:type="spellStart"/>
-      <w:r>
-        <w:rPr>
-          <w:rFonts w:ascii="Times New Roman" w:hAnsi="Times New Roman" w:cs="Times New Roman"/>
-        </w:rPr>
-        <w:t>vectorize</w:t>
-      </w:r>
-      <w:proofErr w:type="spellEnd"/>
-      <w:r>
-        <w:rPr>
-          <w:rFonts w:ascii="Times New Roman" w:hAnsi="Times New Roman" w:cs="Times New Roman"/>
-        </w:rPr>
-        <w:t xml:space="preserve"> the data or if I wanted to loop through the words myself. I decided to loop through the words and apply the </w:t>
-      </w:r>
-      <w:proofErr w:type="spellStart"/>
-      <w:r>
-        <w:rPr>
-          <w:rFonts w:ascii="Times New Roman" w:hAnsi="Times New Roman" w:cs="Times New Roman"/>
-        </w:rPr>
-        <w:t>Keras</w:t>
-      </w:r>
-      <w:proofErr w:type="spellEnd"/>
+        <w:t xml:space="preserve">Implementation of both K-nearest neighbors and the CNN were both done in a Jupyter notebook. </w:t>
+      </w:r>
+      <w:r>
+        <w:rPr>
+          <w:rFonts w:ascii="Times New Roman" w:hAnsi="Times New Roman" w:cs="Times New Roman"/>
+        </w:rPr>
+        <w:t xml:space="preserve">For the CNN, I used Keras with a Tensorflow backend. The first thing I did was to rename the columns from their default values of “v1” and “v2” to more descriptive titles “label” and “text” respectively. For the visualizations, I wrote a function wordFreqs(text) that took in text and output a dictionary recording word frequencies from the text. After creating dictionaries for both the spam messages as well as the ham messages, I created two word clouds for the two groups of messages. </w:t>
+      </w:r>
+    </w:p>
+    <w:p>
+      <w:pPr>
+        <w:spacing w:line="360" w:lineRule="auto"/>
+        <w:rPr>
+          <w:rFonts w:ascii="Times New Roman" w:hAnsi="Times New Roman" w:cs="Times New Roman"/>
+        </w:rPr>
+      </w:pPr>
+    </w:p>
+    <w:p>
+      <w:pPr>
+        <w:spacing w:line="360" w:lineRule="auto"/>
+        <w:rPr>
+          <w:rFonts w:ascii="Times New Roman" w:hAnsi="Times New Roman" w:cs="Times New Roman"/>
+        </w:rPr>
+      </w:pPr>
+      <w:r>
+        <w:rPr>
+          <w:rFonts w:ascii="Times New Roman" w:hAnsi="Times New Roman" w:cs="Times New Roman"/>
+        </w:rPr>
+        <w:t>While creating the two word clouds, I ran into some complications with deciding whether or not I wanted to vectorize the data or if I wanted to loop through the words myself. I decided to loop through the words and apply the Keras text_to_word_sequence filter to each of the messages instead. Even after doing so</w:t>
+      </w:r>
       <w:r>
         <w:rPr>
           <w:rFonts w:ascii="Times New Roman" w:hAnsi="Times New Roman" w:cs="Times New Roman"/>
         </w:rPr>
         <w:t xml:space="preserve"> </w:t>
       </w:r>
-      <w:proofErr w:type="spellStart"/>
-      <w:r>
-        <w:rPr>
-          <w:rFonts w:ascii="Times New Roman" w:hAnsi="Times New Roman" w:cs="Times New Roman"/>
-        </w:rPr>
-        <w:t>text_to_word_sequence</w:t>
-      </w:r>
-      <w:proofErr w:type="spellEnd"/>
-      <w:r>
-        <w:rPr>
-          <w:rFonts w:ascii="Times New Roman" w:hAnsi="Times New Roman" w:cs="Times New Roman"/>
-        </w:rPr>
-        <w:t xml:space="preserve"> filter to each of the messages instead. Even after doing so</w:t>
-      </w:r>
-      <w:r>
-        <w:rPr>
-          <w:rFonts w:ascii="Times New Roman" w:hAnsi="Times New Roman" w:cs="Times New Roman"/>
-        </w:rPr>
-        <w:t xml:space="preserve"> </w:t>
-      </w:r>
       <w:r>
         <w:rPr>
           <w:rFonts w:ascii="Times New Roman" w:hAnsi="Times New Roman" w:cs="Times New Roman"/>
@@ -2071,35 +1972,7 @@
         <w:rPr>
           <w:rFonts w:ascii="Times New Roman" w:hAnsi="Times New Roman" w:cs="Times New Roman"/>
         </w:rPr>
-        <w:t xml:space="preserve">In implementing the K-nearest </w:t>
-      </w:r>
-      <w:proofErr w:type="gramStart"/>
-      <w:r>
-        <w:rPr>
-          <w:rFonts w:ascii="Times New Roman" w:hAnsi="Times New Roman" w:cs="Times New Roman"/>
-        </w:rPr>
-        <w:t>neighbors</w:t>
-      </w:r>
-      <w:proofErr w:type="gramEnd"/>
-      <w:r>
-        <w:rPr>
-          <w:rFonts w:ascii="Times New Roman" w:hAnsi="Times New Roman" w:cs="Times New Roman"/>
-        </w:rPr>
-        <w:t xml:space="preserve"> classifier, I referenced the documentation as well as example code to run the classifier. After fine-tuning the nearest </w:t>
-      </w:r>
-      <w:proofErr w:type="gramStart"/>
-      <w:r>
-        <w:rPr>
-          <w:rFonts w:ascii="Times New Roman" w:hAnsi="Times New Roman" w:cs="Times New Roman"/>
-        </w:rPr>
-        <w:t>neighbors</w:t>
-      </w:r>
-      <w:proofErr w:type="gramEnd"/>
-      <w:r>
-        <w:rPr>
-          <w:rFonts w:ascii="Times New Roman" w:hAnsi="Times New Roman" w:cs="Times New Roman"/>
-        </w:rPr>
-        <w:t xml:space="preserve"> parameter, I found that a nearest neighbors value of 1 gave the highest accuracy score of 95.16%.</w:t>
+        <w:t>In implementing the K-nearest neighbors classifier, I referenced the documentation as well as example code to run the classifier. After fine-tuning the nearest neighbors parameter, I found that a nearest neighbors value of 1 gave the highest accuracy score of 95.16%.</w:t>
       </w:r>
     </w:p>
     <w:p>
@@ -2127,41 +2000,13 @@
         <w:rPr>
           <w:rFonts w:ascii="Times New Roman" w:hAnsi="Times New Roman" w:cs="Times New Roman"/>
         </w:rPr>
-        <w:t>The simple model makes use of three layers. Between the three layers, two Dropouts with rates of 0.2 and 0.3 are applied respectively to avoid overfitting. The first two layers also made use of the ‘</w:t>
-      </w:r>
-      <w:proofErr w:type="spellStart"/>
-      <w:r>
-        <w:rPr>
-          <w:rFonts w:ascii="Times New Roman" w:hAnsi="Times New Roman" w:cs="Times New Roman"/>
-        </w:rPr>
-        <w:t>relu</w:t>
-      </w:r>
-      <w:proofErr w:type="spellEnd"/>
-      <w:r>
-        <w:rPr>
-          <w:rFonts w:ascii="Times New Roman" w:hAnsi="Times New Roman" w:cs="Times New Roman"/>
-        </w:rPr>
-        <w:t>’</w:t>
-      </w:r>
-      <w:r>
-        <w:rPr>
-          <w:rFonts w:ascii="Times New Roman" w:hAnsi="Times New Roman" w:cs="Times New Roman"/>
-        </w:rPr>
-        <w:t xml:space="preserve"> activation function while the last layer made use of the ‘sigmoid’ activation function. By using </w:t>
-      </w:r>
-      <w:proofErr w:type="spellStart"/>
-      <w:r>
-        <w:rPr>
-          <w:rFonts w:ascii="Times New Roman" w:hAnsi="Times New Roman" w:cs="Times New Roman"/>
-        </w:rPr>
-        <w:t>ReLUs</w:t>
-      </w:r>
-      <w:proofErr w:type="spellEnd"/>
-      <w:r>
-        <w:rPr>
-          <w:rFonts w:ascii="Times New Roman" w:hAnsi="Times New Roman" w:cs="Times New Roman"/>
-        </w:rPr>
-        <w:t xml:space="preserve">, the neural network is able to speed up its training as the gradient computation is simply 0 or 1 depending on whether the result is negative or positive (where negative results are mapped to 0 and positive results are mapped to 1). </w:t>
+        <w:t>The simple model makes use of three layers. Between the three layers, two Dropouts with rates of 0.2 and 0.3 are applied respectively to avoid overfitting. The first two layers also made use of the ‘relu’</w:t>
+      </w:r>
+      <w:r>
+        <w:rPr>
+          <w:rFonts w:ascii="Times New Roman" w:hAnsi="Times New Roman" w:cs="Times New Roman"/>
+        </w:rPr>
+        <w:t xml:space="preserve"> activation function while the last layer made use of the ‘sigmoid’ activation function. By using ReLUs, the neural network is able to speed up its training as the gradient computation is simply 0 or 1 depending on whether the result is negative or positive (where negative results are mapped to 0 and positive results are mapped to 1). </w:t>
       </w:r>
     </w:p>
     <w:p>
@@ -2189,57 +2034,29 @@
         <w:rPr>
           <w:rFonts w:ascii="Times New Roman" w:hAnsi="Times New Roman" w:cs="Times New Roman"/>
         </w:rPr>
-        <w:t xml:space="preserve">I did multiple trials with differing numbers of layers, dropout rates. I noticed that changing the optimizer could drastically change the accuracy rate, and after multiple trials, I found that a combination of using </w:t>
-      </w:r>
-      <w:proofErr w:type="spellStart"/>
-      <w:r>
-        <w:rPr>
-          <w:rFonts w:ascii="Times New Roman" w:hAnsi="Times New Roman" w:cs="Times New Roman"/>
-        </w:rPr>
-        <w:t>Adagrad</w:t>
-      </w:r>
-      <w:proofErr w:type="spellEnd"/>
-      <w:r>
-        <w:rPr>
-          <w:rFonts w:ascii="Times New Roman" w:hAnsi="Times New Roman" w:cs="Times New Roman"/>
-        </w:rPr>
-        <w:t xml:space="preserve"> with increased dropout rates between layers yielded one of the consistently highest accuracies among all 10 epoch runs.</w:t>
-      </w:r>
-    </w:p>
-    <w:p>
-      <w:pPr>
-        <w:spacing w:line="360" w:lineRule="auto"/>
-        <w:rPr>
-          <w:rFonts w:ascii="Times New Roman" w:hAnsi="Times New Roman" w:cs="Times New Roman"/>
-        </w:rPr>
-      </w:pPr>
-    </w:p>
-    <w:p>
-      <w:pPr>
-        <w:spacing w:line="360" w:lineRule="auto"/>
-        <w:rPr>
-          <w:rFonts w:ascii="Times New Roman" w:hAnsi="Times New Roman" w:cs="Times New Roman"/>
-        </w:rPr>
-      </w:pPr>
-      <w:r>
-        <w:rPr>
-          <w:rFonts w:ascii="Times New Roman" w:hAnsi="Times New Roman" w:cs="Times New Roman"/>
-        </w:rPr>
-        <w:t xml:space="preserve">The code for this section can all be referenced in the included </w:t>
-      </w:r>
-      <w:proofErr w:type="spellStart"/>
-      <w:r>
-        <w:rPr>
-          <w:rFonts w:ascii="Times New Roman" w:hAnsi="Times New Roman" w:cs="Times New Roman"/>
-        </w:rPr>
-        <w:t>Jupyter</w:t>
-      </w:r>
-      <w:proofErr w:type="spellEnd"/>
-      <w:r>
-        <w:rPr>
-          <w:rFonts w:ascii="Times New Roman" w:hAnsi="Times New Roman" w:cs="Times New Roman"/>
-        </w:rPr>
-        <w:t xml:space="preserve"> notebook.</w:t>
+        <w:t>I did multiple trials with differing numbers of layers, dropout rates. I noticed that changing the optimizer could drastically change the accuracy rate, and after multiple trials, I found that a combination of using Adagrad with increased dropout rates between layers yielded one of the consistently highest accuracies among all 10 epoch runs.</w:t>
+      </w:r>
+    </w:p>
+    <w:p>
+      <w:pPr>
+        <w:spacing w:line="360" w:lineRule="auto"/>
+        <w:rPr>
+          <w:rFonts w:ascii="Times New Roman" w:hAnsi="Times New Roman" w:cs="Times New Roman"/>
+        </w:rPr>
+      </w:pPr>
+    </w:p>
+    <w:p>
+      <w:pPr>
+        <w:spacing w:line="360" w:lineRule="auto"/>
+        <w:rPr>
+          <w:rFonts w:ascii="Times New Roman" w:hAnsi="Times New Roman" w:cs="Times New Roman"/>
+        </w:rPr>
+      </w:pPr>
+      <w:r>
+        <w:rPr>
+          <w:rFonts w:ascii="Times New Roman" w:hAnsi="Times New Roman" w:cs="Times New Roman"/>
+        </w:rPr>
+        <w:t>The code for this section can all be referenced in the included Jupyter notebook.</w:t>
       </w:r>
     </w:p>
     <w:p>
@@ -2372,8 +2189,402 @@
         <w:rPr>
           <w:rFonts w:ascii="Times New Roman" w:hAnsi="Times New Roman" w:cs="Times New Roman"/>
         </w:rPr>
-        <w:t>After testing the model with different input models, it continues to perform just as well as it does in the displayed trial in the notebook. Results from the model with regard to this specific dataset of SMS messages should be able to be trusted. However, 5,000 SMS messages are not representative of the millions of messages that are sent on a daily basis. Therefore, results from this model with regard to all SMS messages should be tread carefully. Much more testing and training with a larger dataset should be done in order to capture the nuances in everyday texts to be able to differentiate between spam and ham messages. Additionally, this dataset is not evenly split between spam and ham messages, and this imbalance may also change how well the model performs on real time messages.</w:t>
-      </w:r>
+        <w:t xml:space="preserve"> </w:t>
+      </w:r>
+      <w:r>
+        <w:rPr>
+          <w:rFonts w:ascii="Times New Roman" w:hAnsi="Times New Roman" w:cs="Times New Roman"/>
+        </w:rPr>
+        <w:t>The F-1 scores are also considerably higher, with a F-1 score of 99.92% at the end of training which is considerably higher than the 44.56% result from running K-nearest neighbors.</w:t>
+      </w:r>
+    </w:p>
+    <w:p>
+      <w:pPr>
+        <w:spacing w:line="360" w:lineRule="auto"/>
+        <w:rPr>
+          <w:rFonts w:ascii="Times New Roman" w:hAnsi="Times New Roman" w:cs="Times New Roman"/>
+        </w:rPr>
+      </w:pPr>
+    </w:p>
+    <w:p>
+      <w:pPr>
+        <w:spacing w:line="360" w:lineRule="auto"/>
+        <w:rPr>
+          <w:rFonts w:ascii="Times New Roman" w:hAnsi="Times New Roman" w:cs="Times New Roman"/>
+        </w:rPr>
+      </w:pPr>
+      <w:r>
+        <w:rPr>
+          <w:rFonts w:ascii="Times New Roman" w:hAnsi="Times New Roman" w:cs="Times New Roman"/>
+        </w:rPr>
+        <w:t>To see how well the model performed with different input parameters, I tested the following:</w:t>
+      </w:r>
+    </w:p>
+    <w:p>
+      <w:pPr>
+        <w:pStyle w:val="ListParagraph"/>
+        <w:numPr>
+          <w:ilvl w:val="0"/>
+          <w:numId w:val="4"/>
+        </w:numPr>
+        <w:spacing w:line="360" w:lineRule="auto"/>
+        <w:rPr>
+          <w:rFonts w:ascii="Times New Roman" w:hAnsi="Times New Roman" w:cs="Times New Roman"/>
+        </w:rPr>
+      </w:pPr>
+      <w:r>
+        <w:rPr>
+          <w:rFonts w:ascii="Times New Roman" w:hAnsi="Times New Roman" w:cs="Times New Roman"/>
+        </w:rPr>
+        <w:t>Batch size: 32, Epochs: 10, Validation split: 0.2</w:t>
+      </w:r>
+    </w:p>
+    <w:p>
+      <w:pPr>
+        <w:pStyle w:val="ListParagraph"/>
+        <w:numPr>
+          <w:ilvl w:val="1"/>
+          <w:numId w:val="4"/>
+        </w:numPr>
+        <w:spacing w:line="360" w:lineRule="auto"/>
+        <w:rPr>
+          <w:rFonts w:ascii="Times New Roman" w:hAnsi="Times New Roman" w:cs="Times New Roman"/>
+        </w:rPr>
+      </w:pPr>
+      <w:r>
+        <w:rPr>
+          <w:rFonts w:ascii="Times New Roman" w:hAnsi="Times New Roman" w:cs="Times New Roman"/>
+        </w:rPr>
+        <w:t>Accuracy: 99.98%</w:t>
+      </w:r>
+    </w:p>
+    <w:p>
+      <w:pPr>
+        <w:pStyle w:val="ListParagraph"/>
+        <w:numPr>
+          <w:ilvl w:val="1"/>
+          <w:numId w:val="4"/>
+        </w:numPr>
+        <w:spacing w:line="360" w:lineRule="auto"/>
+        <w:rPr>
+          <w:rFonts w:ascii="Times New Roman" w:hAnsi="Times New Roman" w:cs="Times New Roman"/>
+        </w:rPr>
+      </w:pPr>
+      <w:r>
+        <w:rPr>
+          <w:rFonts w:ascii="Times New Roman" w:hAnsi="Times New Roman" w:cs="Times New Roman"/>
+        </w:rPr>
+        <w:t>F-1: 99.92%</w:t>
+      </w:r>
+    </w:p>
+    <w:p>
+      <w:pPr>
+        <w:pStyle w:val="ListParagraph"/>
+        <w:numPr>
+          <w:ilvl w:val="0"/>
+          <w:numId w:val="4"/>
+        </w:numPr>
+        <w:spacing w:line="360" w:lineRule="auto"/>
+        <w:rPr>
+          <w:rFonts w:ascii="Times New Roman" w:hAnsi="Times New Roman" w:cs="Times New Roman"/>
+        </w:rPr>
+      </w:pPr>
+      <w:r>
+        <w:rPr>
+          <w:rFonts w:ascii="Times New Roman" w:hAnsi="Times New Roman" w:cs="Times New Roman"/>
+        </w:rPr>
+        <w:t>Batch size: 64, Epochs: 10, Validation split: 0.2</w:t>
+      </w:r>
+    </w:p>
+    <w:p>
+      <w:pPr>
+        <w:pStyle w:val="ListParagraph"/>
+        <w:numPr>
+          <w:ilvl w:val="1"/>
+          <w:numId w:val="4"/>
+        </w:numPr>
+        <w:spacing w:line="360" w:lineRule="auto"/>
+        <w:rPr>
+          <w:rFonts w:ascii="Times New Roman" w:hAnsi="Times New Roman" w:cs="Times New Roman"/>
+        </w:rPr>
+      </w:pPr>
+      <w:r>
+        <w:rPr>
+          <w:rFonts w:ascii="Times New Roman" w:hAnsi="Times New Roman" w:cs="Times New Roman"/>
+        </w:rPr>
+        <w:t xml:space="preserve">Accuracy: </w:t>
+      </w:r>
+      <w:r>
+        <w:rPr>
+          <w:rFonts w:ascii="Times New Roman" w:hAnsi="Times New Roman" w:cs="Times New Roman"/>
+        </w:rPr>
+        <w:t>99.98%</w:t>
+      </w:r>
+    </w:p>
+    <w:p>
+      <w:pPr>
+        <w:pStyle w:val="ListParagraph"/>
+        <w:numPr>
+          <w:ilvl w:val="1"/>
+          <w:numId w:val="4"/>
+        </w:numPr>
+        <w:spacing w:line="360" w:lineRule="auto"/>
+        <w:rPr>
+          <w:rFonts w:ascii="Times New Roman" w:hAnsi="Times New Roman" w:cs="Times New Roman"/>
+        </w:rPr>
+      </w:pPr>
+      <w:r>
+        <w:rPr>
+          <w:rFonts w:ascii="Times New Roman" w:hAnsi="Times New Roman" w:cs="Times New Roman"/>
+        </w:rPr>
+        <w:t>F-1: 99.79%</w:t>
+      </w:r>
+    </w:p>
+    <w:p>
+      <w:pPr>
+        <w:pStyle w:val="ListParagraph"/>
+        <w:numPr>
+          <w:ilvl w:val="0"/>
+          <w:numId w:val="4"/>
+        </w:numPr>
+        <w:spacing w:line="360" w:lineRule="auto"/>
+        <w:rPr>
+          <w:rFonts w:ascii="Times New Roman" w:hAnsi="Times New Roman" w:cs="Times New Roman"/>
+        </w:rPr>
+      </w:pPr>
+      <w:r>
+        <w:rPr>
+          <w:rFonts w:ascii="Times New Roman" w:hAnsi="Times New Roman" w:cs="Times New Roman"/>
+        </w:rPr>
+        <w:t>Batch size: 32, Epochs: 20, Validation split: 0.2</w:t>
+      </w:r>
+    </w:p>
+    <w:p>
+      <w:pPr>
+        <w:pStyle w:val="ListParagraph"/>
+        <w:numPr>
+          <w:ilvl w:val="1"/>
+          <w:numId w:val="4"/>
+        </w:numPr>
+        <w:spacing w:line="360" w:lineRule="auto"/>
+        <w:rPr>
+          <w:rFonts w:ascii="Times New Roman" w:hAnsi="Times New Roman" w:cs="Times New Roman"/>
+        </w:rPr>
+      </w:pPr>
+      <w:r>
+        <w:rPr>
+          <w:rFonts w:ascii="Times New Roman" w:hAnsi="Times New Roman" w:cs="Times New Roman"/>
+        </w:rPr>
+        <w:t>Accuracy: 99.98%</w:t>
+      </w:r>
+    </w:p>
+    <w:p>
+      <w:pPr>
+        <w:pStyle w:val="ListParagraph"/>
+        <w:numPr>
+          <w:ilvl w:val="1"/>
+          <w:numId w:val="4"/>
+        </w:numPr>
+        <w:spacing w:line="360" w:lineRule="auto"/>
+        <w:rPr>
+          <w:rFonts w:ascii="Times New Roman" w:hAnsi="Times New Roman" w:cs="Times New Roman"/>
+        </w:rPr>
+      </w:pPr>
+      <w:r>
+        <w:rPr>
+          <w:rFonts w:ascii="Times New Roman" w:hAnsi="Times New Roman" w:cs="Times New Roman"/>
+        </w:rPr>
+        <w:t>F-1: 99.93%</w:t>
+      </w:r>
+    </w:p>
+    <w:p>
+      <w:pPr>
+        <w:pStyle w:val="ListParagraph"/>
+        <w:numPr>
+          <w:ilvl w:val="0"/>
+          <w:numId w:val="4"/>
+        </w:numPr>
+        <w:spacing w:line="360" w:lineRule="auto"/>
+        <w:rPr>
+          <w:rFonts w:ascii="Times New Roman" w:hAnsi="Times New Roman" w:cs="Times New Roman"/>
+        </w:rPr>
+      </w:pPr>
+      <w:r>
+        <w:rPr>
+          <w:rFonts w:ascii="Times New Roman" w:hAnsi="Times New Roman" w:cs="Times New Roman"/>
+        </w:rPr>
+        <w:t>Batch size: 32, Epochs: 10, Validation split: 0.4</w:t>
+      </w:r>
+    </w:p>
+    <w:p>
+      <w:pPr>
+        <w:pStyle w:val="ListParagraph"/>
+        <w:numPr>
+          <w:ilvl w:val="1"/>
+          <w:numId w:val="4"/>
+        </w:numPr>
+        <w:spacing w:line="360" w:lineRule="auto"/>
+        <w:rPr>
+          <w:rFonts w:ascii="Times New Roman" w:hAnsi="Times New Roman" w:cs="Times New Roman"/>
+        </w:rPr>
+      </w:pPr>
+      <w:r>
+        <w:rPr>
+          <w:rFonts w:ascii="Times New Roman" w:hAnsi="Times New Roman" w:cs="Times New Roman"/>
+        </w:rPr>
+        <w:t>Accuracy: 100%</w:t>
+      </w:r>
+    </w:p>
+    <w:p>
+      <w:pPr>
+        <w:pStyle w:val="ListParagraph"/>
+        <w:numPr>
+          <w:ilvl w:val="1"/>
+          <w:numId w:val="4"/>
+        </w:numPr>
+        <w:spacing w:line="360" w:lineRule="auto"/>
+        <w:rPr>
+          <w:rFonts w:ascii="Times New Roman" w:hAnsi="Times New Roman" w:cs="Times New Roman"/>
+        </w:rPr>
+      </w:pPr>
+      <w:r>
+        <w:rPr>
+          <w:rFonts w:ascii="Times New Roman" w:hAnsi="Times New Roman" w:cs="Times New Roman"/>
+        </w:rPr>
+        <w:t>F-1: 100%</w:t>
+      </w:r>
+    </w:p>
+    <w:p>
+      <w:pPr>
+        <w:pStyle w:val="ListParagraph"/>
+        <w:numPr>
+          <w:ilvl w:val="0"/>
+          <w:numId w:val="4"/>
+        </w:numPr>
+        <w:spacing w:line="360" w:lineRule="auto"/>
+        <w:rPr>
+          <w:rFonts w:ascii="Times New Roman" w:hAnsi="Times New Roman" w:cs="Times New Roman"/>
+        </w:rPr>
+      </w:pPr>
+      <w:r>
+        <w:rPr>
+          <w:rFonts w:ascii="Times New Roman" w:hAnsi="Times New Roman" w:cs="Times New Roman"/>
+        </w:rPr>
+        <w:t>Batch size: 64,  Epochs: 10, Validation split: 0.4</w:t>
+      </w:r>
+    </w:p>
+    <w:p>
+      <w:pPr>
+        <w:pStyle w:val="ListParagraph"/>
+        <w:numPr>
+          <w:ilvl w:val="1"/>
+          <w:numId w:val="4"/>
+        </w:numPr>
+        <w:spacing w:line="360" w:lineRule="auto"/>
+        <w:rPr>
+          <w:rFonts w:ascii="Times New Roman" w:hAnsi="Times New Roman" w:cs="Times New Roman"/>
+        </w:rPr>
+      </w:pPr>
+      <w:r>
+        <w:rPr>
+          <w:rFonts w:ascii="Times New Roman" w:hAnsi="Times New Roman" w:cs="Times New Roman"/>
+        </w:rPr>
+        <w:t>Accuracy: 100%</w:t>
+      </w:r>
+    </w:p>
+    <w:p>
+      <w:pPr>
+        <w:pStyle w:val="ListParagraph"/>
+        <w:numPr>
+          <w:ilvl w:val="1"/>
+          <w:numId w:val="4"/>
+        </w:numPr>
+        <w:spacing w:line="360" w:lineRule="auto"/>
+        <w:rPr>
+          <w:rFonts w:ascii="Times New Roman" w:hAnsi="Times New Roman" w:cs="Times New Roman"/>
+        </w:rPr>
+      </w:pPr>
+      <w:r>
+        <w:rPr>
+          <w:rFonts w:ascii="Times New Roman" w:hAnsi="Times New Roman" w:cs="Times New Roman"/>
+        </w:rPr>
+        <w:t>F-1: 100%</w:t>
+      </w:r>
+    </w:p>
+    <w:p>
+      <w:pPr>
+        <w:spacing w:line="360" w:lineRule="auto"/>
+        <w:rPr>
+          <w:rFonts w:ascii="Times New Roman" w:hAnsi="Times New Roman" w:cs="Times New Roman"/>
+        </w:rPr>
+      </w:pPr>
+      <w:r>
+        <w:rPr>
+          <w:rFonts w:ascii="Times New Roman" w:hAnsi="Times New Roman" w:cs="Times New Roman"/>
+        </w:rPr>
+        <w:t xml:space="preserve">After tweaking the model results, I was able to achieve a 100% accuracy and F-1 score with the final results where I increased the validation split. Even though the model that I had with 99.98% accuracy was already better than the simple model that I started out with, it seemed as though </w:t>
+      </w:r>
+      <w:r>
+        <w:rPr>
+          <w:rFonts w:ascii="Times New Roman" w:hAnsi="Times New Roman" w:cs="Times New Roman"/>
+        </w:rPr>
+        <w:t>increasing the</w:t>
+      </w:r>
+      <w:r>
+        <w:rPr>
+          <w:rFonts w:ascii="Times New Roman" w:hAnsi="Times New Roman" w:cs="Times New Roman"/>
+        </w:rPr>
+        <w:t xml:space="preserve"> validation split gave the most favorable results.</w:t>
+      </w:r>
+      <w:r>
+        <w:rPr>
+          <w:rFonts w:ascii="Times New Roman" w:hAnsi="Times New Roman" w:cs="Times New Roman"/>
+        </w:rPr>
+        <w:t xml:space="preserve"> After having changed the batch, epoch, and validation split values, the accuracy and F-1 scores seem to be fairly consistent with both being over 99% on each run. While it seems like the model works fairly well with the dataset at hand, the 100% figures could be pointing out a near perfect fit that the model has found for describing this particular dataset.</w:t>
+      </w:r>
+    </w:p>
+    <w:p>
+      <w:pPr>
+        <w:spacing w:line="360" w:lineRule="auto"/>
+        <w:rPr>
+          <w:rFonts w:ascii="Times New Roman" w:hAnsi="Times New Roman" w:cs="Times New Roman"/>
+        </w:rPr>
+      </w:pPr>
+    </w:p>
+    <w:p>
+      <w:pPr>
+        <w:spacing w:line="360" w:lineRule="auto"/>
+        <w:rPr>
+          <w:rFonts w:ascii="Times New Roman" w:hAnsi="Times New Roman" w:cs="Times New Roman"/>
+        </w:rPr>
+      </w:pPr>
+      <w:r>
+        <w:rPr>
+          <w:rFonts w:ascii="Times New Roman" w:hAnsi="Times New Roman" w:cs="Times New Roman"/>
+        </w:rPr>
+        <w:t>Unfortunately</w:t>
+      </w:r>
+      <w:r>
+        <w:rPr>
+          <w:rFonts w:ascii="Times New Roman" w:hAnsi="Times New Roman" w:cs="Times New Roman"/>
+        </w:rPr>
+        <w:t xml:space="preserve">, 5,000 SMS messages are not representative of the millions of messages that are sent on a daily basis. Therefore, results from this model with regard to all SMS messages should be tread carefully. Much more testing and training with a larger dataset should be done in order to capture the nuances in everyday texts to be able to differentiate between spam and ham messages. </w:t>
+      </w:r>
+      <w:r>
+        <w:rPr>
+          <w:rFonts w:ascii="Times New Roman" w:hAnsi="Times New Roman" w:cs="Times New Roman"/>
+        </w:rPr>
+        <w:t>Improvements are discussed in further detail below.</w:t>
+      </w:r>
+    </w:p>
+    <w:p>
+      <w:pPr>
+        <w:spacing w:line="360" w:lineRule="auto"/>
+        <w:rPr>
+          <w:rFonts w:ascii="Times New Roman" w:hAnsi="Times New Roman" w:cs="Times New Roman"/>
+          <w:b/>
+        </w:rPr>
+      </w:pPr>
     </w:p>
     <w:p>
       <w:pPr>
@@ -2521,7 +2732,7 @@
                     <pic:cNvPicPr/>
                   </pic:nvPicPr>
                   <pic:blipFill>
-                    <a:blip r:embed="rId13">
+                    <a:blip r:embed="rId14">
                       <a:extLst>
                         <a:ext uri="{28A0092B-C50C-407E-A947-70E740481C1C}">
                           <a14:useLocalDpi xmlns:a14="http://schemas.microsoft.com/office/drawing/2010/main" val="0"/>
@@ -2565,7 +2776,7 @@
           <w:sz w:val="20"/>
           <w:szCs w:val="20"/>
         </w:rPr>
-        <w:t>Figure 3</w:t>
+        <w:t>Figure 5</w:t>
       </w:r>
       <w:r>
         <w:rPr>
@@ -2583,6 +2794,23 @@
           <w:szCs w:val="20"/>
         </w:rPr>
         <w:t>Live-loss and Accuracy Plots after Epoch 5</w:t>
+      </w:r>
+      <w:r>
+        <w:rPr>
+          <w:rFonts w:ascii="Times New Roman" w:hAnsi="Times New Roman" w:cs="Times New Roman"/>
+          <w:sz w:val="20"/>
+          <w:szCs w:val="20"/>
+        </w:rPr>
+        <w:t xml:space="preserve">, </w:t>
+      </w:r>
+      <w:r>
+        <w:rPr>
+          <w:rFonts w:ascii="Times New Roman" w:hAnsi="Times New Roman" w:cs="Times New Roman"/>
+          <w:i/>
+          <w:sz w:val="20"/>
+          <w:szCs w:val="20"/>
+        </w:rPr>
+        <w:t>Batch size: 32, Epochs: 10, Validation split: 0.2</w:t>
       </w:r>
     </w:p>
     <w:p>
@@ -2627,7 +2855,7 @@
                     <pic:cNvPicPr/>
                   </pic:nvPicPr>
                   <pic:blipFill>
-                    <a:blip r:embed="rId14">
+                    <a:blip r:embed="rId15">
                       <a:extLst>
                         <a:ext uri="{28A0092B-C50C-407E-A947-70E740481C1C}">
                           <a14:useLocalDpi xmlns:a14="http://schemas.microsoft.com/office/drawing/2010/main" val="0"/>
@@ -2671,7 +2899,7 @@
           <w:sz w:val="20"/>
           <w:szCs w:val="20"/>
         </w:rPr>
-        <w:t>Figure 3</w:t>
+        <w:t>Figure 6</w:t>
       </w:r>
       <w:r>
         <w:rPr>
@@ -2688,16 +2916,160 @@
           <w:sz w:val="20"/>
           <w:szCs w:val="20"/>
         </w:rPr>
-        <w:t xml:space="preserve">Live-loss </w:t>
-      </w:r>
-      <w:r>
-        <w:rPr>
-          <w:rFonts w:ascii="Times New Roman" w:hAnsi="Times New Roman" w:cs="Times New Roman"/>
-          <w:sz w:val="20"/>
-          <w:szCs w:val="20"/>
-        </w:rPr>
-        <w:t>and Accuracy Plots after Epoch 10</w:t>
-      </w:r>
+        <w:t>Live-loss and Accuracy Plots after Epoch 10</w:t>
+      </w:r>
+      <w:r>
+        <w:rPr>
+          <w:rFonts w:ascii="Times New Roman" w:hAnsi="Times New Roman" w:cs="Times New Roman"/>
+          <w:sz w:val="20"/>
+          <w:szCs w:val="20"/>
+        </w:rPr>
+        <w:t xml:space="preserve">, </w:t>
+      </w:r>
+      <w:r>
+        <w:rPr>
+          <w:rFonts w:ascii="Times New Roman" w:hAnsi="Times New Roman" w:cs="Times New Roman"/>
+          <w:sz w:val="20"/>
+          <w:szCs w:val="20"/>
+        </w:rPr>
+        <w:t xml:space="preserve">, </w:t>
+      </w:r>
+      <w:r>
+        <w:rPr>
+          <w:rFonts w:ascii="Times New Roman" w:hAnsi="Times New Roman" w:cs="Times New Roman"/>
+          <w:i/>
+          <w:sz w:val="20"/>
+          <w:szCs w:val="20"/>
+        </w:rPr>
+        <w:t>Batch size: 32, Epochs: 10, Validation split: 0.2</w:t>
+      </w:r>
+    </w:p>
+    <w:p>
+      <w:pPr>
+        <w:spacing w:line="360" w:lineRule="auto"/>
+        <w:jc w:val="center"/>
+        <w:rPr>
+          <w:rFonts w:ascii="Times New Roman" w:hAnsi="Times New Roman" w:cs="Times New Roman"/>
+          <w:sz w:val="20"/>
+          <w:szCs w:val="20"/>
+        </w:rPr>
+      </w:pPr>
+      <w:r>
+        <w:rPr>
+          <w:rFonts w:ascii="Times New Roman" w:hAnsi="Times New Roman" w:cs="Times New Roman"/>
+          <w:noProof/>
+          <w:sz w:val="20"/>
+          <w:szCs w:val="20"/>
+          <w:lang w:eastAsia="zh-CN"/>
+        </w:rPr>
+        <w:drawing>
+          <wp:inline distT="0" distB="0" distL="0" distR="0" wp14:anchorId="47439B71" wp14:editId="649BA755">
+            <wp:extent cx="4902200" cy="3327400"/>
+            <wp:effectExtent l="0" t="0" r="0" b="0"/>
+            <wp:docPr id="7" name="Picture 7"/>
+            <wp:cNvGraphicFramePr>
+              <a:graphicFrameLocks xmlns:a="http://schemas.openxmlformats.org/drawingml/2006/main" noChangeAspect="1"/>
+            </wp:cNvGraphicFramePr>
+            <a:graphic xmlns:a="http://schemas.openxmlformats.org/drawingml/2006/main">
+              <a:graphicData uri="http://schemas.openxmlformats.org/drawingml/2006/picture">
+                <pic:pic xmlns:pic="http://schemas.openxmlformats.org/drawingml/2006/picture">
+                  <pic:nvPicPr>
+                    <pic:cNvPr id="7" name="Screen Shot 2018-01-07 at 5.44.03 PM.png"/>
+                    <pic:cNvPicPr/>
+                  </pic:nvPicPr>
+                  <pic:blipFill>
+                    <a:blip r:embed="rId16">
+                      <a:extLst>
+                        <a:ext uri="{28A0092B-C50C-407E-A947-70E740481C1C}">
+                          <a14:useLocalDpi xmlns:a14="http://schemas.microsoft.com/office/drawing/2010/main" val="0"/>
+                        </a:ext>
+                      </a:extLst>
+                    </a:blip>
+                    <a:stretch>
+                      <a:fillRect/>
+                    </a:stretch>
+                  </pic:blipFill>
+                  <pic:spPr>
+                    <a:xfrm>
+                      <a:off x="0" y="0"/>
+                      <a:ext cx="4902200" cy="3327400"/>
+                    </a:xfrm>
+                    <a:prstGeom prst="rect">
+                      <a:avLst/>
+                    </a:prstGeom>
+                  </pic:spPr>
+                </pic:pic>
+              </a:graphicData>
+            </a:graphic>
+          </wp:inline>
+        </w:drawing>
+      </w:r>
+    </w:p>
+    <w:p>
+      <w:pPr>
+        <w:spacing w:line="360" w:lineRule="auto"/>
+        <w:jc w:val="center"/>
+        <w:rPr>
+          <w:rFonts w:ascii="Times New Roman" w:hAnsi="Times New Roman" w:cs="Times New Roman"/>
+          <w:sz w:val="20"/>
+          <w:szCs w:val="20"/>
+        </w:rPr>
+      </w:pPr>
+      <w:r>
+        <w:rPr>
+          <w:rFonts w:ascii="Times New Roman" w:hAnsi="Times New Roman" w:cs="Times New Roman"/>
+          <w:b/>
+          <w:sz w:val="20"/>
+          <w:szCs w:val="20"/>
+        </w:rPr>
+        <w:t>Figure 7</w:t>
+      </w:r>
+      <w:r>
+        <w:rPr>
+          <w:rFonts w:ascii="Times New Roman" w:hAnsi="Times New Roman" w:cs="Times New Roman"/>
+          <w:b/>
+          <w:sz w:val="20"/>
+          <w:szCs w:val="20"/>
+        </w:rPr>
+        <w:t xml:space="preserve">. </w:t>
+      </w:r>
+      <w:r>
+        <w:rPr>
+          <w:rFonts w:ascii="Times New Roman" w:hAnsi="Times New Roman" w:cs="Times New Roman"/>
+          <w:sz w:val="20"/>
+          <w:szCs w:val="20"/>
+        </w:rPr>
+        <w:t xml:space="preserve">Live-loss and Accuracy Plots after Epoch 10, </w:t>
+      </w:r>
+      <w:r>
+        <w:rPr>
+          <w:rFonts w:ascii="Times New Roman" w:hAnsi="Times New Roman" w:cs="Times New Roman"/>
+          <w:i/>
+          <w:sz w:val="20"/>
+          <w:szCs w:val="20"/>
+        </w:rPr>
+        <w:t>Batch size: 32, Epochs: 10, Validation split: 0.</w:t>
+      </w:r>
+      <w:r>
+        <w:rPr>
+          <w:rFonts w:ascii="Times New Roman" w:hAnsi="Times New Roman" w:cs="Times New Roman"/>
+          <w:i/>
+          <w:sz w:val="20"/>
+          <w:szCs w:val="20"/>
+        </w:rPr>
+        <w:t>4</w:t>
+      </w:r>
+    </w:p>
+    <w:p>
+      <w:pPr>
+        <w:spacing w:line="360" w:lineRule="auto"/>
+        <w:jc w:val="center"/>
+        <w:rPr>
+          <w:rFonts w:ascii="Times New Roman" w:hAnsi="Times New Roman" w:cs="Times New Roman"/>
+          <w:sz w:val="20"/>
+          <w:szCs w:val="20"/>
+        </w:rPr>
+      </w:pPr>
     </w:p>
     <w:p>
       <w:pPr>
@@ -2722,17 +3094,194 @@
         <w:rPr>
           <w:rFonts w:ascii="Times New Roman" w:hAnsi="Times New Roman" w:cs="Times New Roman"/>
         </w:rPr>
-        <w:t xml:space="preserve">above show the changes in the live-loss and accuracy plots at two different points during training. As seen from the accuracy figures, we see that the accuracy has grown steeper after training on another epoch. </w:t>
-      </w:r>
-      <w:bookmarkStart w:id="0" w:name="_GoBack"/>
-      <w:bookmarkEnd w:id="0"/>
-    </w:p>
-    <w:p>
-      <w:pPr>
-        <w:spacing w:line="360" w:lineRule="auto"/>
-        <w:rPr>
-          <w:rFonts w:ascii="Times New Roman" w:hAnsi="Times New Roman" w:cs="Times New Roman"/>
-          <w:b/>
+        <w:t xml:space="preserve">above show the changes in the live-loss and accuracy plots at two different points during training. </w:t>
+      </w:r>
+      <w:r>
+        <w:rPr>
+          <w:rFonts w:ascii="Times New Roman" w:hAnsi="Times New Roman" w:cs="Times New Roman"/>
+        </w:rPr>
+        <w:t>The horizontal axis is the number of epochs while the vertical axis represents the values of loss and accuracy respectively.</w:t>
+      </w:r>
+      <w:r>
+        <w:rPr>
+          <w:rFonts w:ascii="Times New Roman" w:hAnsi="Times New Roman" w:cs="Times New Roman"/>
+        </w:rPr>
+        <w:t xml:space="preserve"> From the plots above, we see that the training loss (loss) values are significantly lower than the validation loss (val_loss) values. Indeed, after 10 epochs and increasing the validation split to 0.4, we see that the training loss curve has an even steeper curve which represents the improvement the model has made in fitting the training data. As the possibility of the curve overfitting was discussed briefly above, the low training loss values seen at the tenth epoch provides additional evidence of the model overfitting to the data. </w:t>
+      </w:r>
+      <w:r>
+        <w:rPr>
+          <w:rFonts w:ascii="Times New Roman" w:hAnsi="Times New Roman" w:cs="Times New Roman"/>
+        </w:rPr>
+        <w:t xml:space="preserve">Also, with each successive plot displayed above, we also see the gap between training and validation loss increasing, again supporting the conclusion that the model is overfitting to the data. Similarly, when we look at the plots of accuracy against validation accuracy, we see that the accuracy approaches 100% in all three plots. However, when we compare the last two plots (validation split of 0.2 against validation split of 0.4 after 10 epochs), we see that the validation accuracy of the last model that had a validation split of 0.4 is lower than that of the previous model that used a validation split of 0.2. </w:t>
+      </w:r>
+    </w:p>
+    <w:p>
+      <w:pPr>
+        <w:spacing w:line="360" w:lineRule="auto"/>
+        <w:jc w:val="center"/>
+        <w:rPr>
+          <w:rFonts w:ascii="Times New Roman" w:hAnsi="Times New Roman" w:cs="Times New Roman"/>
+        </w:rPr>
+      </w:pPr>
+      <w:r>
+        <w:rPr>
+          <w:rFonts w:ascii="Times New Roman" w:hAnsi="Times New Roman" w:cs="Times New Roman"/>
+          <w:noProof/>
+          <w:lang w:eastAsia="zh-CN"/>
+        </w:rPr>
+        <w:drawing>
+          <wp:inline distT="0" distB="0" distL="0" distR="0" wp14:anchorId="57495BC7" wp14:editId="76A88D98">
+            <wp:extent cx="5168900" cy="3175000"/>
+            <wp:effectExtent l="0" t="0" r="12700" b="0"/>
+            <wp:docPr id="9" name="Picture 9"/>
+            <wp:cNvGraphicFramePr>
+              <a:graphicFrameLocks xmlns:a="http://schemas.openxmlformats.org/drawingml/2006/main" noChangeAspect="1"/>
+            </wp:cNvGraphicFramePr>
+            <a:graphic xmlns:a="http://schemas.openxmlformats.org/drawingml/2006/main">
+              <a:graphicData uri="http://schemas.openxmlformats.org/drawingml/2006/picture">
+                <pic:pic xmlns:pic="http://schemas.openxmlformats.org/drawingml/2006/picture">
+                  <pic:nvPicPr>
+                    <pic:cNvPr id="9" name="Screen Shot 2018-01-07 at 6.04.38 PM.png"/>
+                    <pic:cNvPicPr/>
+                  </pic:nvPicPr>
+                  <pic:blipFill>
+                    <a:blip r:embed="rId17">
+                      <a:extLst>
+                        <a:ext uri="{28A0092B-C50C-407E-A947-70E740481C1C}">
+                          <a14:useLocalDpi xmlns:a14="http://schemas.microsoft.com/office/drawing/2010/main" val="0"/>
+                        </a:ext>
+                      </a:extLst>
+                    </a:blip>
+                    <a:stretch>
+                      <a:fillRect/>
+                    </a:stretch>
+                  </pic:blipFill>
+                  <pic:spPr>
+                    <a:xfrm>
+                      <a:off x="0" y="0"/>
+                      <a:ext cx="5168900" cy="3175000"/>
+                    </a:xfrm>
+                    <a:prstGeom prst="rect">
+                      <a:avLst/>
+                    </a:prstGeom>
+                  </pic:spPr>
+                </pic:pic>
+              </a:graphicData>
+            </a:graphic>
+          </wp:inline>
+        </w:drawing>
+      </w:r>
+    </w:p>
+    <w:p>
+      <w:pPr>
+        <w:spacing w:line="360" w:lineRule="auto"/>
+        <w:jc w:val="center"/>
+        <w:rPr>
+          <w:rFonts w:ascii="Times New Roman" w:hAnsi="Times New Roman" w:cs="Times New Roman"/>
+        </w:rPr>
+      </w:pPr>
+      <w:r>
+        <w:rPr>
+          <w:rFonts w:ascii="Times New Roman" w:hAnsi="Times New Roman" w:cs="Times New Roman"/>
+          <w:b/>
+          <w:sz w:val="20"/>
+          <w:szCs w:val="20"/>
+        </w:rPr>
+        <w:t>Figure 8</w:t>
+      </w:r>
+      <w:r>
+        <w:rPr>
+          <w:rFonts w:ascii="Times New Roman" w:hAnsi="Times New Roman" w:cs="Times New Roman"/>
+          <w:b/>
+          <w:sz w:val="20"/>
+          <w:szCs w:val="20"/>
+        </w:rPr>
+        <w:t xml:space="preserve">. </w:t>
+      </w:r>
+      <w:r>
+        <w:rPr>
+          <w:rFonts w:ascii="Times New Roman" w:hAnsi="Times New Roman" w:cs="Times New Roman"/>
+          <w:sz w:val="20"/>
+          <w:szCs w:val="20"/>
+        </w:rPr>
+        <w:t>Live-loss a</w:t>
+      </w:r>
+      <w:r>
+        <w:rPr>
+          <w:rFonts w:ascii="Times New Roman" w:hAnsi="Times New Roman" w:cs="Times New Roman"/>
+          <w:sz w:val="20"/>
+          <w:szCs w:val="20"/>
+        </w:rPr>
+        <w:t>nd Accuracy Plots after Epoch 2</w:t>
+      </w:r>
+      <w:r>
+        <w:rPr>
+          <w:rFonts w:ascii="Times New Roman" w:hAnsi="Times New Roman" w:cs="Times New Roman"/>
+          <w:sz w:val="20"/>
+          <w:szCs w:val="20"/>
+        </w:rPr>
+        <w:t xml:space="preserve">, </w:t>
+      </w:r>
+      <w:r>
+        <w:rPr>
+          <w:rFonts w:ascii="Times New Roman" w:hAnsi="Times New Roman" w:cs="Times New Roman"/>
+          <w:i/>
+          <w:sz w:val="20"/>
+          <w:szCs w:val="20"/>
+        </w:rPr>
+        <w:t>Batch size: 32, Epochs: 2</w:t>
+      </w:r>
+      <w:r>
+        <w:rPr>
+          <w:rFonts w:ascii="Times New Roman" w:hAnsi="Times New Roman" w:cs="Times New Roman"/>
+          <w:i/>
+          <w:sz w:val="20"/>
+          <w:szCs w:val="20"/>
+        </w:rPr>
+        <w:t>, Validation split: 0.</w:t>
+      </w:r>
+      <w:r>
+        <w:rPr>
+          <w:rFonts w:ascii="Times New Roman" w:hAnsi="Times New Roman" w:cs="Times New Roman"/>
+          <w:i/>
+          <w:sz w:val="20"/>
+          <w:szCs w:val="20"/>
+        </w:rPr>
+        <w:t>3</w:t>
+      </w:r>
+    </w:p>
+    <w:p>
+      <w:pPr>
+        <w:spacing w:line="360" w:lineRule="auto"/>
+        <w:rPr>
+          <w:rFonts w:ascii="Times New Roman" w:hAnsi="Times New Roman" w:cs="Times New Roman"/>
+        </w:rPr>
+      </w:pPr>
+      <w:r>
+        <w:rPr>
+          <w:rFonts w:ascii="Times New Roman" w:hAnsi="Times New Roman" w:cs="Times New Roman"/>
+        </w:rPr>
+        <w:t>Indeed, when the number of epochs is lowered to 2, we see the gaps between both training, validation loss as well as training, validation accuracy less pronounced than above. While the overall accuracy of this model was 99.26% and F-1 score was 94.76%, this model might be more reliable as it shows fewer signs of overfitting. However, this can only be verified when applied to a more extensive dataset, something that is noted in the improvements section.</w:t>
+      </w:r>
+    </w:p>
+    <w:p>
+      <w:pPr>
+        <w:rPr>
+          <w:rFonts w:ascii="Times New Roman" w:hAnsi="Times New Roman" w:cs="Times New Roman"/>
+        </w:rPr>
+      </w:pPr>
+      <w:r>
+        <w:rPr>
+          <w:rFonts w:ascii="Times New Roman" w:hAnsi="Times New Roman" w:cs="Times New Roman"/>
+        </w:rPr>
+        <w:br w:type="page"/>
+      </w:r>
+    </w:p>
+    <w:p>
+      <w:pPr>
+        <w:spacing w:line="360" w:lineRule="auto"/>
+        <w:rPr>
+          <w:rFonts w:ascii="Times New Roman" w:hAnsi="Times New Roman" w:cs="Times New Roman"/>
         </w:rPr>
       </w:pPr>
     </w:p>
@@ -2785,105 +3334,35 @@
         <w:rPr>
           <w:rFonts w:ascii="Times New Roman" w:hAnsi="Times New Roman" w:cs="Times New Roman"/>
         </w:rPr>
-        <w:t xml:space="preserve">Once I had decided that I wanted my project to be focused on the topic of SMS spam detection, I began by opening up the dataset and looking at its statistics. To do this, I added a column to the dataset that mapped each message to its length. From there, I looked into the statistics of the message lengths across the dataset and also identified outliers in the dataset. Seeing this overview at the start was helpful as it gave me a better idea of what I was working with. While starting, I also looked into publicly available kernels that accompanied the SMS spam dataset on </w:t>
-      </w:r>
-      <w:proofErr w:type="spellStart"/>
-      <w:r>
-        <w:rPr>
-          <w:rFonts w:ascii="Times New Roman" w:hAnsi="Times New Roman" w:cs="Times New Roman"/>
-        </w:rPr>
-        <w:t>Kaggle</w:t>
-      </w:r>
-      <w:proofErr w:type="spellEnd"/>
-      <w:r>
-        <w:rPr>
-          <w:rFonts w:ascii="Times New Roman" w:hAnsi="Times New Roman" w:cs="Times New Roman"/>
-        </w:rPr>
-        <w:t>. These kernels made use of a variety of machine learning algorithms</w:t>
-      </w:r>
-      <w:r>
-        <w:rPr>
-          <w:rFonts w:ascii="Times New Roman" w:hAnsi="Times New Roman" w:cs="Times New Roman"/>
-        </w:rPr>
-        <w:t xml:space="preserve"> and techniques. They were also incredibly helpful to reference when I wrote my own development code as I could reference code that had proven to work. In the process, I also looked extensively at the official documentation for </w:t>
-      </w:r>
-      <w:proofErr w:type="spellStart"/>
-      <w:r>
-        <w:rPr>
-          <w:rFonts w:ascii="Times New Roman" w:hAnsi="Times New Roman" w:cs="Times New Roman"/>
-        </w:rPr>
-        <w:t>Keras</w:t>
-      </w:r>
-      <w:proofErr w:type="spellEnd"/>
-      <w:r>
-        <w:rPr>
-          <w:rFonts w:ascii="Times New Roman" w:hAnsi="Times New Roman" w:cs="Times New Roman"/>
-        </w:rPr>
-        <w:t xml:space="preserve"> and </w:t>
-      </w:r>
-      <w:proofErr w:type="spellStart"/>
-      <w:r>
-        <w:rPr>
-          <w:rFonts w:ascii="Times New Roman" w:hAnsi="Times New Roman" w:cs="Times New Roman"/>
-        </w:rPr>
-        <w:t>Scikit</w:t>
-      </w:r>
-      <w:proofErr w:type="spellEnd"/>
-      <w:r>
-        <w:rPr>
-          <w:rFonts w:ascii="Times New Roman" w:hAnsi="Times New Roman" w:cs="Times New Roman"/>
-        </w:rPr>
-        <w:t xml:space="preserve">-learn as well as on </w:t>
-      </w:r>
-      <w:proofErr w:type="spellStart"/>
-      <w:r>
-        <w:rPr>
-          <w:rFonts w:ascii="Times New Roman" w:hAnsi="Times New Roman" w:cs="Times New Roman"/>
-        </w:rPr>
-        <w:t>StackOverflow</w:t>
-      </w:r>
-      <w:proofErr w:type="spellEnd"/>
-      <w:r>
-        <w:rPr>
-          <w:rFonts w:ascii="Times New Roman" w:hAnsi="Times New Roman" w:cs="Times New Roman"/>
-        </w:rPr>
-        <w:t xml:space="preserve"> for specific debugging issues. </w:t>
-      </w:r>
-    </w:p>
-    <w:p>
-      <w:pPr>
-        <w:spacing w:line="360" w:lineRule="auto"/>
-        <w:rPr>
-          <w:rFonts w:ascii="Times New Roman" w:hAnsi="Times New Roman" w:cs="Times New Roman"/>
-        </w:rPr>
-      </w:pPr>
-    </w:p>
-    <w:p>
-      <w:pPr>
-        <w:spacing w:line="360" w:lineRule="auto"/>
-        <w:rPr>
-          <w:rFonts w:ascii="Times New Roman" w:hAnsi="Times New Roman" w:cs="Times New Roman"/>
-        </w:rPr>
-      </w:pPr>
-      <w:r>
-        <w:rPr>
-          <w:rFonts w:ascii="Times New Roman" w:hAnsi="Times New Roman" w:cs="Times New Roman"/>
-        </w:rPr>
-        <w:t xml:space="preserve">In fine </w:t>
-      </w:r>
-      <w:proofErr w:type="gramStart"/>
-      <w:r>
-        <w:rPr>
-          <w:rFonts w:ascii="Times New Roman" w:hAnsi="Times New Roman" w:cs="Times New Roman"/>
-        </w:rPr>
-        <w:t>tuning</w:t>
-      </w:r>
-      <w:proofErr w:type="gramEnd"/>
-      <w:r>
-        <w:rPr>
-          <w:rFonts w:ascii="Times New Roman" w:hAnsi="Times New Roman" w:cs="Times New Roman"/>
-        </w:rPr>
-        <w:t xml:space="preserve"> the final CNN model I arrived at, I only adjusted one parameter at each run because I wanted to make sure that any perceived change could only be due to the parameter that had been changed. While this took longer as I had to run the model each time I changed a parameter, it was helpful in figuring out what parameters worked better or worse for my model. </w:t>
+        <w:t>Once I had decided that I wanted my project to be focused on the topic of SMS spam detection, I began by opening up the dataset and looking at its statistics. To do this, I added a column to the dataset that mapped each message to its length. From there, I looked into the statistics of the message lengths across the dataset and also identified outliers in the dataset. Seeing this overview at the start was helpful as it gave me a better idea of what I was working with. While starting, I also looked into publicly available kernels that accompanied the SMS spam dataset on Kaggle. These kernels made use of a variety of machine learning algorithms</w:t>
+      </w:r>
+      <w:r>
+        <w:rPr>
+          <w:rFonts w:ascii="Times New Roman" w:hAnsi="Times New Roman" w:cs="Times New Roman"/>
+        </w:rPr>
+        <w:t xml:space="preserve"> and techniques. They were also incredibly helpful to reference when I wrote my own development code as I could reference code that had proven to work. In the process, I also looked extensively at the official documentation for Keras and Scikit-learn as well as on StackOverflow for specific debugging issues. </w:t>
+      </w:r>
+    </w:p>
+    <w:p>
+      <w:pPr>
+        <w:spacing w:line="360" w:lineRule="auto"/>
+        <w:rPr>
+          <w:rFonts w:ascii="Times New Roman" w:hAnsi="Times New Roman" w:cs="Times New Roman"/>
+        </w:rPr>
+      </w:pPr>
+    </w:p>
+    <w:p>
+      <w:pPr>
+        <w:spacing w:line="360" w:lineRule="auto"/>
+        <w:rPr>
+          <w:rFonts w:ascii="Times New Roman" w:hAnsi="Times New Roman" w:cs="Times New Roman"/>
+        </w:rPr>
+      </w:pPr>
+      <w:r>
+        <w:rPr>
+          <w:rFonts w:ascii="Times New Roman" w:hAnsi="Times New Roman" w:cs="Times New Roman"/>
+        </w:rPr>
+        <w:t xml:space="preserve">In fine tuning the final CNN model I arrived at, I only adjusted one parameter at each run because I wanted to make sure that any perceived change could only be due to the parameter that had been changed. While this took longer as I had to run the model each time I changed a parameter, it was helpful in figuring out what parameters worked better or worse for my model. </w:t>
       </w:r>
     </w:p>
     <w:p>
@@ -2964,7 +3443,7 @@
                     <pic:cNvPicPr/>
                   </pic:nvPicPr>
                   <pic:blipFill rotWithShape="1">
-                    <a:blip r:embed="rId15">
+                    <a:blip r:embed="rId18">
                       <a:extLst>
                         <a:ext uri="{28A0092B-C50C-407E-A947-70E740481C1C}">
                           <a14:useLocalDpi xmlns:a14="http://schemas.microsoft.com/office/drawing/2010/main" val="0"/>
@@ -3019,6 +3498,14 @@
           <w:rFonts w:ascii="Times New Roman" w:hAnsi="Times New Roman" w:cs="Times New Roman"/>
         </w:rPr>
       </w:pPr>
+    </w:p>
+    <w:p>
+      <w:pPr>
+        <w:spacing w:line="360" w:lineRule="auto"/>
+        <w:rPr>
+          <w:rFonts w:ascii="Times New Roman" w:hAnsi="Times New Roman" w:cs="Times New Roman"/>
+        </w:rPr>
+      </w:pPr>
       <w:r>
         <w:rPr>
           <w:rFonts w:ascii="Times New Roman" w:hAnsi="Times New Roman" w:cs="Times New Roman"/>
@@ -3029,7 +3516,21 @@
         <w:rPr>
           <w:rFonts w:ascii="Times New Roman" w:hAnsi="Times New Roman" w:cs="Times New Roman"/>
         </w:rPr>
-        <w:t>neural network on. For this approach, a neural network would still be the best way to go as the proposed “weights” determined by NLP would be the probabilities that each layer in the neural network assigns to its respective output. Perhaps the biggest challenges to making this kind of an improvement are:</w:t>
+        <w:t xml:space="preserve">neural network on. </w:t>
+      </w:r>
+      <w:r>
+        <w:rPr>
+          <w:rFonts w:ascii="Times New Roman" w:hAnsi="Times New Roman" w:cs="Times New Roman"/>
+        </w:rPr>
+        <w:t xml:space="preserve">Additionally, a larger dataset would also be advantageous for testing whether or not the current model is overfitting or if it is effective in classifying spam from legitimate messages for a different dataset. </w:t>
+      </w:r>
+      <w:bookmarkStart w:id="0" w:name="_GoBack"/>
+      <w:bookmarkEnd w:id="0"/>
+      <w:r>
+        <w:rPr>
+          <w:rFonts w:ascii="Times New Roman" w:hAnsi="Times New Roman" w:cs="Times New Roman"/>
+        </w:rPr>
+        <w:t>For this approach, a neural network would still be the best way to go as the proposed “weights” determined by NLP would be the probabilities that each layer in the neural network assigns to its respective output. Perhaps the biggest challenges to making this kind of an improvement are:</w:t>
       </w:r>
     </w:p>
     <w:p>
@@ -3088,6 +3589,12 @@
           <w:rFonts w:ascii="Times New Roman" w:hAnsi="Times New Roman" w:cs="Times New Roman"/>
         </w:rPr>
         <w:t>If done, this suggested model could be in a position to begin reviewing SMS messages in real time and determining whether or not they are legitimate or mere spam.</w:t>
+      </w:r>
+      <w:r>
+        <w:rPr>
+          <w:rFonts w:ascii="Times New Roman" w:hAnsi="Times New Roman" w:cs="Times New Roman"/>
+        </w:rPr>
+        <w:t xml:space="preserve"> Additionally, recursive neural networks (RNN) have become top models for natural language process as the layers in RNNs “feed-forward,” taking learned results and applying them forward through the layers. </w:t>
       </w:r>
     </w:p>
     <w:sectPr>
@@ -3189,43 +3696,7 @@
           <w:sz w:val="20"/>
           <w:szCs w:val="20"/>
         </w:rPr>
-        <w:t xml:space="preserve"> J. Hua, Z. </w:t>
-      </w:r>
-      <w:proofErr w:type="spellStart"/>
-      <w:r>
-        <w:rPr>
-          <w:rFonts w:ascii="Times New Roman" w:hAnsi="Times New Roman" w:cs="Times New Roman"/>
-          <w:sz w:val="20"/>
-          <w:szCs w:val="20"/>
-        </w:rPr>
-        <w:t>Huaxiang</w:t>
-      </w:r>
-      <w:proofErr w:type="spellEnd"/>
-      <w:r>
-        <w:rPr>
-          <w:rFonts w:ascii="Times New Roman" w:hAnsi="Times New Roman" w:cs="Times New Roman"/>
-          <w:sz w:val="20"/>
-          <w:szCs w:val="20"/>
-        </w:rPr>
-        <w:t xml:space="preserve">, "Analysis on the content features and their correlation of Web pages for spam detection", China </w:t>
-      </w:r>
-      <w:proofErr w:type="spellStart"/>
-      <w:r>
-        <w:rPr>
-          <w:rFonts w:ascii="Times New Roman" w:hAnsi="Times New Roman" w:cs="Times New Roman"/>
-          <w:sz w:val="20"/>
-          <w:szCs w:val="20"/>
-        </w:rPr>
-        <w:t>Commun</w:t>
-      </w:r>
-      <w:proofErr w:type="spellEnd"/>
-      <w:r>
-        <w:rPr>
-          <w:rFonts w:ascii="Times New Roman" w:hAnsi="Times New Roman" w:cs="Times New Roman"/>
-          <w:sz w:val="20"/>
-          <w:szCs w:val="20"/>
-        </w:rPr>
-        <w:t>., vol. 12, no. 3, pp. 84-94, Mar. 2015.</w:t>
+        <w:t xml:space="preserve"> J. Hua, Z. Huaxiang, "Analysis on the content features and their correlation of Web pages for spam detection", China Commun., vol. 12, no. 3, pp. 84-94, Mar. 2015.</w:t>
       </w:r>
     </w:p>
   </w:footnote>
@@ -3342,6 +3813,78 @@
           <w:t>http://www.dt.fee.unicamp.br/~tiago/smsspamcollection/</w:t>
         </w:r>
       </w:hyperlink>
+    </w:p>
+  </w:footnote>
+  <w:footnote w:id="6">
+    <w:p>
+      <w:pPr>
+        <w:pStyle w:val="FootnoteText"/>
+        <w:rPr>
+          <w:rFonts w:ascii="Times New Roman" w:hAnsi="Times New Roman" w:cs="Times New Roman"/>
+          <w:sz w:val="20"/>
+          <w:szCs w:val="20"/>
+        </w:rPr>
+      </w:pPr>
+      <w:r>
+        <w:rPr>
+          <w:rStyle w:val="FootnoteReference"/>
+          <w:rFonts w:ascii="Times New Roman" w:hAnsi="Times New Roman" w:cs="Times New Roman"/>
+          <w:sz w:val="20"/>
+          <w:szCs w:val="20"/>
+        </w:rPr>
+        <w:footnoteRef/>
+      </w:r>
+      <w:r>
+        <w:rPr>
+          <w:rFonts w:ascii="Times New Roman" w:hAnsi="Times New Roman" w:cs="Times New Roman"/>
+          <w:sz w:val="20"/>
+          <w:szCs w:val="20"/>
+        </w:rPr>
+        <w:t xml:space="preserve"> Zhang, Y., &amp; Wallace, B. (2015). A Sensitivity Analysis of (and Practitioners’ Guide to) Convolutional Neural Networks for Sentence Classification.</w:t>
+      </w:r>
+    </w:p>
+  </w:footnote>
+  <w:footnote w:id="7">
+    <w:p>
+      <w:pPr>
+        <w:rPr>
+          <w:rFonts w:ascii="Times New Roman" w:eastAsia="Times New Roman" w:hAnsi="Times New Roman" w:cs="Times New Roman"/>
+          <w:sz w:val="20"/>
+          <w:szCs w:val="20"/>
+          <w:lang w:eastAsia="zh-CN"/>
+        </w:rPr>
+      </w:pPr>
+      <w:r>
+        <w:rPr>
+          <w:rStyle w:val="FootnoteReference"/>
+          <w:rFonts w:ascii="Times New Roman" w:hAnsi="Times New Roman" w:cs="Times New Roman"/>
+          <w:sz w:val="20"/>
+          <w:szCs w:val="20"/>
+        </w:rPr>
+        <w:footnoteRef/>
+      </w:r>
+      <w:r>
+        <w:rPr>
+          <w:rFonts w:ascii="Times New Roman" w:hAnsi="Times New Roman" w:cs="Times New Roman"/>
+          <w:sz w:val="20"/>
+          <w:szCs w:val="20"/>
+        </w:rPr>
+        <w:t xml:space="preserve"> </w:t>
+      </w:r>
+      <w:r>
+        <w:rPr>
+          <w:rFonts w:ascii="Times New Roman" w:eastAsia="Times New Roman" w:hAnsi="Times New Roman" w:cs="Times New Roman"/>
+          <w:sz w:val="20"/>
+          <w:szCs w:val="20"/>
+          <w:lang w:eastAsia="zh-CN"/>
+        </w:rPr>
+        <w:t>Marc Moreno Lopez, Jugal Kalita “Deep Learning applied to NLP”, arXiv:1703.03091v1 [cs.CL] 9 Mar 2017</w:t>
+      </w:r>
+    </w:p>
+    <w:p>
+      <w:pPr>
+        <w:pStyle w:val="FootnoteText"/>
+      </w:pPr>
     </w:p>
   </w:footnote>
 </w:footnotes>
@@ -3436,6 +3979,119 @@
     </w:lvl>
   </w:abstractNum>
   <w:abstractNum w:abstractNumId="1">
+    <w:nsid w:val="0BEB5B14"/>
+    <w:multiLevelType w:val="hybridMultilevel"/>
+    <w:tmpl w:val="AE987D7A"/>
+    <w:lvl w:ilvl="0" w:tplc="04090001">
+      <w:start w:val="1"/>
+      <w:numFmt w:val="bullet"/>
+      <w:lvlText w:val=""/>
+      <w:lvlJc w:val="left"/>
+      <w:pPr>
+        <w:ind w:left="780" w:hanging="360"/>
+      </w:pPr>
+      <w:rPr>
+        <w:rFonts w:ascii="Symbol" w:hAnsi="Symbol" w:hint="default"/>
+      </w:rPr>
+    </w:lvl>
+    <w:lvl w:ilvl="1" w:tplc="04090003">
+      <w:start w:val="1"/>
+      <w:numFmt w:val="bullet"/>
+      <w:lvlText w:val="o"/>
+      <w:lvlJc w:val="left"/>
+      <w:pPr>
+        <w:ind w:left="1500" w:hanging="360"/>
+      </w:pPr>
+      <w:rPr>
+        <w:rFonts w:ascii="Courier New" w:hAnsi="Courier New" w:cs="Courier New" w:hint="default"/>
+      </w:rPr>
+    </w:lvl>
+    <w:lvl w:ilvl="2" w:tplc="04090005" w:tentative="1">
+      <w:start w:val="1"/>
+      <w:numFmt w:val="bullet"/>
+      <w:lvlText w:val=""/>
+      <w:lvlJc w:val="left"/>
+      <w:pPr>
+        <w:ind w:left="2220" w:hanging="360"/>
+      </w:pPr>
+      <w:rPr>
+        <w:rFonts w:ascii="Wingdings" w:hAnsi="Wingdings" w:hint="default"/>
+      </w:rPr>
+    </w:lvl>
+    <w:lvl w:ilvl="3" w:tplc="04090001" w:tentative="1">
+      <w:start w:val="1"/>
+      <w:numFmt w:val="bullet"/>
+      <w:lvlText w:val=""/>
+      <w:lvlJc w:val="left"/>
+      <w:pPr>
+        <w:ind w:left="2940" w:hanging="360"/>
+      </w:pPr>
+      <w:rPr>
+        <w:rFonts w:ascii="Symbol" w:hAnsi="Symbol" w:hint="default"/>
+      </w:rPr>
+    </w:lvl>
+    <w:lvl w:ilvl="4" w:tplc="04090003" w:tentative="1">
+      <w:start w:val="1"/>
+      <w:numFmt w:val="bullet"/>
+      <w:lvlText w:val="o"/>
+      <w:lvlJc w:val="left"/>
+      <w:pPr>
+        <w:ind w:left="3660" w:hanging="360"/>
+      </w:pPr>
+      <w:rPr>
+        <w:rFonts w:ascii="Courier New" w:hAnsi="Courier New" w:cs="Courier New" w:hint="default"/>
+      </w:rPr>
+    </w:lvl>
+    <w:lvl w:ilvl="5" w:tplc="04090005" w:tentative="1">
+      <w:start w:val="1"/>
+      <w:numFmt w:val="bullet"/>
+      <w:lvlText w:val=""/>
+      <w:lvlJc w:val="left"/>
+      <w:pPr>
+        <w:ind w:left="4380" w:hanging="360"/>
+      </w:pPr>
+      <w:rPr>
+        <w:rFonts w:ascii="Wingdings" w:hAnsi="Wingdings" w:hint="default"/>
+      </w:rPr>
+    </w:lvl>
+    <w:lvl w:ilvl="6" w:tplc="04090001" w:tentative="1">
+      <w:start w:val="1"/>
+      <w:numFmt w:val="bullet"/>
+      <w:lvlText w:val=""/>
+      <w:lvlJc w:val="left"/>
+      <w:pPr>
+        <w:ind w:left="5100" w:hanging="360"/>
+      </w:pPr>
+      <w:rPr>
+        <w:rFonts w:ascii="Symbol" w:hAnsi="Symbol" w:hint="default"/>
+      </w:rPr>
+    </w:lvl>
+    <w:lvl w:ilvl="7" w:tplc="04090003" w:tentative="1">
+      <w:start w:val="1"/>
+      <w:numFmt w:val="bullet"/>
+      <w:lvlText w:val="o"/>
+      <w:lvlJc w:val="left"/>
+      <w:pPr>
+        <w:ind w:left="5820" w:hanging="360"/>
+      </w:pPr>
+      <w:rPr>
+        <w:rFonts w:ascii="Courier New" w:hAnsi="Courier New" w:cs="Courier New" w:hint="default"/>
+      </w:rPr>
+    </w:lvl>
+    <w:lvl w:ilvl="8" w:tplc="04090005" w:tentative="1">
+      <w:start w:val="1"/>
+      <w:numFmt w:val="bullet"/>
+      <w:lvlText w:val=""/>
+      <w:lvlJc w:val="left"/>
+      <w:pPr>
+        <w:ind w:left="6540" w:hanging="360"/>
+      </w:pPr>
+      <w:rPr>
+        <w:rFonts w:ascii="Wingdings" w:hAnsi="Wingdings" w:hint="default"/>
+      </w:rPr>
+    </w:lvl>
+  </w:abstractNum>
+  <w:abstractNum w:abstractNumId="2">
     <w:nsid w:val="3510547B"/>
     <w:multiLevelType w:val="hybridMultilevel"/>
     <w:tmpl w:val="AF6A185A"/>
@@ -3548,7 +4204,7 @@
       </w:rPr>
     </w:lvl>
   </w:abstractNum>
-  <w:abstractNum w:abstractNumId="2">
+  <w:abstractNum w:abstractNumId="3">
     <w:nsid w:val="4D8651D1"/>
     <w:multiLevelType w:val="hybridMultilevel"/>
     <w:tmpl w:val="07F214B8"/>
@@ -3638,10 +4294,13 @@
     <w:abstractNumId w:val="0"/>
   </w:num>
   <w:num w:numId="2">
-    <w:abstractNumId w:val="1"/>
+    <w:abstractNumId w:val="2"/>
   </w:num>
   <w:num w:numId="3">
-    <w:abstractNumId w:val="2"/>
+    <w:abstractNumId w:val="3"/>
+  </w:num>
+  <w:num w:numId="4">
+    <w:abstractNumId w:val="1"/>
   </w:num>
 </w:numbering>
 </file>
@@ -4431,7 +5090,7 @@
 </file>
 
 <file path=customXml/itemProps1.xml><?xml version="1.0" encoding="utf-8"?>
-<ds:datastoreItem xmlns:ds="http://schemas.openxmlformats.org/officeDocument/2006/customXml" ds:itemID="{9600640B-4CB7-2940-BE47-04C43E8A81F5}">
+<ds:datastoreItem xmlns:ds="http://schemas.openxmlformats.org/officeDocument/2006/customXml" ds:itemID="{2AD08C07-C797-2342-9AFB-D03734F51A45}">
   <ds:schemaRefs>
     <ds:schemaRef ds:uri="http://schemas.openxmlformats.org/officeDocument/2006/bibliography"/>
   </ds:schemaRefs>

</xml_diff>